<commit_message>
Submission for IP4 - Samantha Hipple
</commit_message>
<xml_diff>
--- a/Submission 4/IP04.docx
+++ b/Submission 4/IP04.docx
@@ -255,7 +255,13 @@
         <w:rPr>
           <w:rFonts w:ascii="Verdana" w:hAnsi="Verdana"/>
         </w:rPr>
-        <w:t xml:space="preserve"> (textbook)</w:t>
+        <w:t xml:space="preserve"> </w:t>
+      </w:r>
+      <w:r>
+        <w:rPr>
+          <w:rFonts w:ascii="Verdana" w:hAnsi="Verdana"/>
+        </w:rPr>
+        <w:t>(Tsui et al., 2014)</w:t>
       </w:r>
       <w:r>
         <w:rPr>
@@ -939,22 +945,22 @@
         <w:rPr>
           <w:rFonts w:ascii="Verdana" w:hAnsi="Verdana"/>
         </w:rPr>
-        <w:t>etrics, and maintainability index (MI) (</w:t>
-      </w:r>
-      <w:hyperlink r:id="rId7" w:history="1">
-        <w:r>
-          <w:rPr>
-            <w:rStyle w:val="Hyperlink"/>
-            <w:rFonts w:ascii="Verdana" w:hAnsi="Verdana"/>
-          </w:rPr>
-          <w:t>source</w:t>
-        </w:r>
-      </w:hyperlink>
-      <w:r>
-        <w:rPr>
-          <w:rFonts w:ascii="Verdana" w:hAnsi="Verdana"/>
-        </w:rPr>
-        <w:t>). This section will break down each of the four tools initial results</w:t>
+        <w:t>etrics, and maintainability index (MI)</w:t>
+      </w:r>
+      <w:r>
+        <w:t xml:space="preserve"> </w:t>
+      </w:r>
+      <w:r>
+        <w:rPr>
+          <w:rFonts w:ascii="Verdana" w:hAnsi="Verdana"/>
+        </w:rPr>
+        <w:t>(Lacchia, 2020)</w:t>
+      </w:r>
+      <w:r>
+        <w:rPr>
+          <w:rFonts w:ascii="Verdana" w:hAnsi="Verdana"/>
+        </w:rPr>
+        <w:t>. This section will break down each of the four tools initial results</w:t>
       </w:r>
       <w:r>
         <w:rPr>
@@ -1209,22 +1215,22 @@
         <w:rPr>
           <w:rFonts w:ascii="Verdana" w:hAnsi="Verdana"/>
         </w:rPr>
-        <w:t>) (</w:t>
-      </w:r>
-      <w:hyperlink r:id="rId8" w:anchor="raw-metrics" w:history="1">
-        <w:r>
-          <w:rPr>
-            <w:rStyle w:val="Hyperlink"/>
-            <w:rFonts w:ascii="Verdana" w:hAnsi="Verdana"/>
-          </w:rPr>
-          <w:t>source</w:t>
-        </w:r>
-      </w:hyperlink>
-      <w:r>
-        <w:rPr>
-          <w:rFonts w:ascii="Verdana" w:hAnsi="Verdana"/>
-        </w:rPr>
-        <w:t>).</w:t>
+        <w:t>)</w:t>
+      </w:r>
+      <w:r>
+        <w:t xml:space="preserve"> </w:t>
+      </w:r>
+      <w:r>
+        <w:rPr>
+          <w:rFonts w:ascii="Verdana" w:hAnsi="Verdana"/>
+        </w:rPr>
+        <w:t>(Lacchia, 2020)</w:t>
+      </w:r>
+      <w:r>
+        <w:rPr>
+          <w:rFonts w:ascii="Verdana" w:hAnsi="Verdana"/>
+        </w:rPr>
+        <w:t>.</w:t>
       </w:r>
     </w:p>
     <w:p>
@@ -1274,7 +1280,31 @@
         <w:rPr>
           <w:rFonts w:ascii="Verdana" w:hAnsi="Verdana"/>
         </w:rPr>
-        <w:t>These raw metrics are able to establish common patterns that a programmer may not realize exits within their coding. One clear pattern from the developer of our example program is that of commenting larger modules well, while essentially ignoring comment us</w:t>
+        <w:t xml:space="preserve">These raw metrics are able to establish common patterns that a programmer may not realize </w:t>
+      </w:r>
+      <w:r>
+        <w:rPr>
+          <w:rFonts w:ascii="Verdana" w:hAnsi="Verdana"/>
+        </w:rPr>
+        <w:t>in</w:t>
+      </w:r>
+      <w:r>
+        <w:rPr>
+          <w:rFonts w:ascii="Verdana" w:hAnsi="Verdana"/>
+        </w:rPr>
+        <w:t xml:space="preserve"> their coding. One pattern </w:t>
+      </w:r>
+      <w:r>
+        <w:rPr>
+          <w:rFonts w:ascii="Verdana" w:hAnsi="Verdana"/>
+        </w:rPr>
+        <w:t>in</w:t>
+      </w:r>
+      <w:r>
+        <w:rPr>
+          <w:rFonts w:ascii="Verdana" w:hAnsi="Verdana"/>
+        </w:rPr>
+        <w:t xml:space="preserve"> our example program is that of commenting larger modules well, while essentially ignoring comment us</w:t>
       </w:r>
       <w:r>
         <w:rPr>
@@ -1376,7 +1406,7 @@
                     <pic:cNvPicPr/>
                   </pic:nvPicPr>
                   <pic:blipFill>
-                    <a:blip r:embed="rId9"/>
+                    <a:blip r:embed="rId7"/>
                     <a:stretch>
                       <a:fillRect/>
                     </a:stretch>
@@ -1537,7 +1567,19 @@
         <w:rPr>
           <w:rFonts w:ascii="Verdana" w:hAnsi="Verdana"/>
         </w:rPr>
-        <w:t xml:space="preserve">these values to define two more measurements: (1) unique program vocabulary (sum of unique operands and operators), and (2) program length (sum of all operands and operators) (textbook). From there, Radon takes the generated Halstead metrics and creates six statistics for each module: (1) </w:t>
+        <w:t xml:space="preserve">these values to define two more measurements: (1) unique program vocabulary (sum of unique operands and operators), and (2) program length (sum of all operands and operators) </w:t>
+      </w:r>
+      <w:r>
+        <w:rPr>
+          <w:rFonts w:ascii="Verdana" w:hAnsi="Verdana"/>
+        </w:rPr>
+        <w:t>(Tsui et al., 2014)</w:t>
+      </w:r>
+      <w:r>
+        <w:rPr>
+          <w:rFonts w:ascii="Verdana" w:hAnsi="Verdana"/>
+        </w:rPr>
+        <w:t xml:space="preserve">. From there, Radon takes the generated Halstead metrics and creates six statistics for each module: (1) </w:t>
       </w:r>
     </w:p>
     <w:p>
@@ -1618,7 +1660,7 @@
                     <pic:cNvPicPr/>
                   </pic:nvPicPr>
                   <pic:blipFill>
-                    <a:blip r:embed="rId10">
+                    <a:blip r:embed="rId8">
                       <a:extLst>
                         <a:ext uri="{28A0092B-C50C-407E-A947-70E740481C1C}">
                           <a14:useLocalDpi xmlns:a14="http://schemas.microsoft.com/office/drawing/2010/main" val="0"/>
@@ -1898,22 +1940,16 @@
         <w:rPr>
           <w:rFonts w:ascii="Verdana" w:hAnsi="Verdana"/>
         </w:rPr>
-        <w:t xml:space="preserve"> that are considered individually (</w:t>
-      </w:r>
-      <w:hyperlink r:id="rId11" w:anchor="v=onepage&amp;q=halstead's%20first%20hypothesis%20is%20inaccurate%20for%20smaller%20programs&amp;f=false" w:history="1">
-        <w:r>
-          <w:rPr>
-            <w:rStyle w:val="Hyperlink"/>
-            <w:rFonts w:ascii="Verdana" w:hAnsi="Verdana"/>
-          </w:rPr>
-          <w:t>source</w:t>
-        </w:r>
-      </w:hyperlink>
-      <w:r>
-        <w:rPr>
-          <w:rFonts w:ascii="Verdana" w:hAnsi="Verdana"/>
-        </w:rPr>
-        <w:t>)</w:t>
+        <w:t xml:space="preserve"> that are considered individually</w:t>
+      </w:r>
+      <w:r>
+        <w:t xml:space="preserve"> </w:t>
+      </w:r>
+      <w:r>
+        <w:rPr>
+          <w:rFonts w:ascii="Verdana" w:hAnsi="Verdana"/>
+        </w:rPr>
+        <w:t>(Mall, 2018)</w:t>
       </w:r>
       <w:r>
         <w:rPr>
@@ -1925,14 +1961,14 @@
         <w:rPr>
           <w:rFonts w:ascii="Verdana" w:hAnsi="Verdana"/>
         </w:rPr>
-        <w:t xml:space="preserve">Our example program’s tic_tac_toe module has the greatest </w:t>
+        <w:t xml:space="preserve">Our example program’s tic_tac_toe module has the </w:t>
       </w:r>
       <w:r>
         <w:rPr>
           <w:rFonts w:ascii="Verdana" w:hAnsi="Verdana"/>
         </w:rPr>
         <w:lastRenderedPageBreak/>
-        <w:t xml:space="preserve">variance between its actual length and its estimated length. This is also our largest module and the most likely to benefit from modifications based on this report.  The other three modules </w:t>
+        <w:t xml:space="preserve">greatest variance between its actual length and its estimated length. This is also our largest module and the most likely to benefit from modifications based on this report.  The other three modules </w:t>
       </w:r>
       <w:r>
         <w:rPr>
@@ -2168,25 +2204,13 @@
         <w:t>is the program’s vocabulary</w:t>
       </w:r>
       <w:r>
-        <w:rPr>
-          <w:rFonts w:ascii="Verdana" w:hAnsi="Verdana"/>
-        </w:rPr>
-        <w:t xml:space="preserve"> (</w:t>
-      </w:r>
-      <w:hyperlink r:id="rId12" w:anchor="v=onepage&amp;q=halstead's%20first%20hypothesis%20is%20inaccurate%20for%20smaller%20programs&amp;f=false" w:history="1">
-        <w:r>
-          <w:rPr>
-            <w:rStyle w:val="Hyperlink"/>
-            <w:rFonts w:ascii="Verdana" w:hAnsi="Verdana"/>
-          </w:rPr>
-          <w:t>source</w:t>
-        </w:r>
-      </w:hyperlink>
-      <w:r>
-        <w:rPr>
-          <w:rFonts w:ascii="Verdana" w:hAnsi="Verdana"/>
-        </w:rPr>
-        <w:t>)</w:t>
+        <w:t xml:space="preserve"> </w:t>
+      </w:r>
+      <w:r>
+        <w:rPr>
+          <w:rFonts w:ascii="Verdana" w:hAnsi="Verdana"/>
+        </w:rPr>
+        <w:t>(Mall, 2018)</w:t>
       </w:r>
       <w:r>
         <w:rPr>
@@ -2336,20 +2360,31 @@
         </w:rPr>
         <w:t>). According to IBM (</w:t>
       </w:r>
-      <w:hyperlink r:id="rId13" w:history="1">
-        <w:r>
-          <w:rPr>
-            <w:rStyle w:val="Hyperlink"/>
-            <w:rFonts w:ascii="Verdana" w:hAnsi="Verdana"/>
-          </w:rPr>
-          <w:t>YEAR</w:t>
-        </w:r>
-      </w:hyperlink>
-      <w:r>
-        <w:rPr>
-          <w:rFonts w:ascii="Verdana" w:hAnsi="Verdana"/>
-        </w:rPr>
-        <w:t xml:space="preserve">), “[t]he lower the value of this metric, the simpler the program would be to change”. </w:t>
+      <w:r>
+        <w:rPr>
+          <w:rFonts w:ascii="Verdana" w:hAnsi="Verdana"/>
+        </w:rPr>
+        <w:t>2021</w:t>
+      </w:r>
+      <w:r>
+        <w:rPr>
+          <w:rFonts w:ascii="Verdana" w:hAnsi="Verdana"/>
+        </w:rPr>
+        <w:t xml:space="preserve">), “[t]he </w:t>
+      </w:r>
+      <w:proofErr w:type="gramStart"/>
+      <w:r>
+        <w:rPr>
+          <w:rFonts w:ascii="Verdana" w:hAnsi="Verdana"/>
+        </w:rPr>
+        <w:t>lower</w:t>
+      </w:r>
+      <w:proofErr w:type="gramEnd"/>
+      <w:r>
+        <w:rPr>
+          <w:rFonts w:ascii="Verdana" w:hAnsi="Verdana"/>
+        </w:rPr>
+        <w:t xml:space="preserve"> the value of this metric, the simpler the program would be to change”. </w:t>
       </w:r>
       <w:r>
         <w:rPr>
@@ -2525,17 +2560,32 @@
         <w:rPr>
           <w:rFonts w:ascii="Verdana" w:hAnsi="Verdana"/>
         </w:rPr>
-        <w:t xml:space="preserve">. According to </w:t>
-      </w:r>
-      <w:hyperlink r:id="rId14" w:history="1">
-        <w:r>
-          <w:rPr>
-            <w:rStyle w:val="Hyperlink"/>
-            <w:rFonts w:ascii="Verdana" w:hAnsi="Verdana"/>
-          </w:rPr>
-          <w:t>this source</w:t>
-        </w:r>
-      </w:hyperlink>
+        <w:t>. According to</w:t>
+      </w:r>
+      <w:r>
+        <w:rPr>
+          <w:rFonts w:ascii="Verdana" w:hAnsi="Verdana"/>
+        </w:rPr>
+        <w:t xml:space="preserve"> </w:t>
+      </w:r>
+      <w:r>
+        <w:rPr>
+          <w:rFonts w:ascii="Verdana" w:hAnsi="Verdana"/>
+        </w:rPr>
+        <w:t xml:space="preserve">VanSuetendael &amp; Elwell </w:t>
+      </w:r>
+      <w:r>
+        <w:rPr>
+          <w:rFonts w:ascii="Verdana" w:hAnsi="Verdana"/>
+        </w:rPr>
+        <w:t>(</w:t>
+      </w:r>
+      <w:r>
+        <w:rPr>
+          <w:rFonts w:ascii="Verdana" w:hAnsi="Verdana"/>
+        </w:rPr>
+        <w:t>1991)</w:t>
+      </w:r>
       <w:r>
         <w:rPr>
           <w:rFonts w:ascii="Verdana" w:hAnsi="Verdana"/>
@@ -2606,7 +2656,14 @@
         <w:rPr>
           <w:rFonts w:ascii="Verdana" w:hAnsi="Verdana"/>
         </w:rPr>
-        <w:t>second. For concentrating programmers who are fluent in the language used and</w:t>
+        <w:t xml:space="preserve">second. For concentrating programmers who are </w:t>
+      </w:r>
+      <w:r>
+        <w:rPr>
+          <w:rFonts w:ascii="Verdana" w:hAnsi="Verdana"/>
+        </w:rPr>
+        <w:lastRenderedPageBreak/>
+        <w:t>fluent in the language used and</w:t>
       </w:r>
       <w:r>
         <w:rPr>
@@ -2618,14 +2675,7 @@
         <w:rPr>
           <w:rFonts w:ascii="Verdana" w:hAnsi="Verdana"/>
         </w:rPr>
-        <w:t xml:space="preserve">who are provided with nonprocedural </w:t>
-      </w:r>
-      <w:r>
-        <w:rPr>
-          <w:rFonts w:ascii="Verdana" w:hAnsi="Verdana"/>
-        </w:rPr>
-        <w:lastRenderedPageBreak/>
-        <w:t>problem statements, a</w:t>
+        <w:t>who are provided with nonprocedural problem statements, a</w:t>
       </w:r>
       <w:r>
         <w:rPr>
@@ -2966,48 +3016,34 @@
           <w:rFonts w:ascii="Verdana" w:hAnsi="Verdana"/>
           <w:szCs w:val="22"/>
         </w:rPr>
-        <w:t>per error. Halstead originally determined, through experimentation, that an experienced programmer codes approximately one bug per 3,200 discriminations (</w:t>
-      </w:r>
-      <w:hyperlink r:id="rId15" w:history="1">
-        <w:r>
-          <w:rPr>
-            <w:rStyle w:val="Hyperlink"/>
-            <w:rFonts w:ascii="Verdana" w:hAnsi="Verdana"/>
-            <w:szCs w:val="22"/>
-          </w:rPr>
-          <w:t>source</w:t>
-        </w:r>
-      </w:hyperlink>
-      <w:r>
-        <w:rPr>
-          <w:rFonts w:ascii="Verdana" w:hAnsi="Verdana"/>
-          <w:szCs w:val="22"/>
-        </w:rPr>
-        <w:t>). Radon uses a value of 3000 for this expression</w:t>
-      </w:r>
-      <w:r>
-        <w:rPr>
-          <w:rFonts w:ascii="Verdana" w:hAnsi="Verdana"/>
-          <w:szCs w:val="22"/>
-        </w:rPr>
-        <w:t xml:space="preserve"> (</w:t>
-      </w:r>
-      <w:hyperlink r:id="rId16" w:anchor="halstead-metrics" w:history="1">
-        <w:r>
-          <w:rPr>
-            <w:rStyle w:val="Hyperlink"/>
-            <w:rFonts w:ascii="Verdana" w:hAnsi="Verdana"/>
-            <w:szCs w:val="22"/>
-          </w:rPr>
-          <w:t>source</w:t>
-        </w:r>
-      </w:hyperlink>
-      <w:r>
-        <w:rPr>
-          <w:rFonts w:ascii="Verdana" w:hAnsi="Verdana"/>
-          <w:szCs w:val="22"/>
-        </w:rPr>
-        <w:t>)</w:t>
+        <w:t>per error. Halstead originally determined, through experimentation, that an experienced programmer codes approximately one bug per 3,200 discriminations</w:t>
+      </w:r>
+      <w:r>
+        <w:t xml:space="preserve"> </w:t>
+      </w:r>
+      <w:r>
+        <w:rPr>
+          <w:rFonts w:ascii="Verdana" w:hAnsi="Verdana"/>
+          <w:szCs w:val="22"/>
+        </w:rPr>
+        <w:t>(VanSuetendael &amp; Elwell, 1991)</w:t>
+      </w:r>
+      <w:r>
+        <w:rPr>
+          <w:rFonts w:ascii="Verdana" w:hAnsi="Verdana"/>
+          <w:szCs w:val="22"/>
+        </w:rPr>
+        <w:t>. Radon uses a value of 3000 for this expression</w:t>
+      </w:r>
+      <w:r>
+        <w:t xml:space="preserve"> </w:t>
+      </w:r>
+      <w:r>
+        <w:rPr>
+          <w:rFonts w:ascii="Verdana" w:hAnsi="Verdana"/>
+          <w:szCs w:val="22"/>
+        </w:rPr>
+        <w:t>(Lacchia, 2020)</w:t>
       </w:r>
       <w:r>
         <w:rPr>
@@ -3035,7 +3071,15 @@
           <w:rFonts w:ascii="Verdana" w:hAnsi="Verdana"/>
           <w:szCs w:val="22"/>
         </w:rPr>
-        <w:t xml:space="preserve">, causing all of our results to equate to less than one bug per </w:t>
+        <w:t xml:space="preserve">, causing all of our results to </w:t>
+      </w:r>
+      <w:r>
+        <w:rPr>
+          <w:rFonts w:ascii="Verdana" w:hAnsi="Verdana"/>
+          <w:szCs w:val="22"/>
+        </w:rPr>
+        <w:lastRenderedPageBreak/>
+        <w:t xml:space="preserve">equate to less than one bug per </w:t>
       </w:r>
       <w:r>
         <w:rPr>
@@ -3063,15 +3107,7 @@
           <w:rFonts w:ascii="Verdana" w:hAnsi="Verdana"/>
           <w:szCs w:val="22"/>
         </w:rPr>
-        <w:t xml:space="preserve">ation gives meaningful results for real-life applications where the </w:t>
-      </w:r>
-      <w:r>
-        <w:rPr>
-          <w:rFonts w:ascii="Verdana" w:hAnsi="Verdana"/>
-          <w:szCs w:val="22"/>
-        </w:rPr>
-        <w:lastRenderedPageBreak/>
-        <w:t>volume</w:t>
+        <w:t>ation gives meaningful results for real-life applications where the volume</w:t>
       </w:r>
       <w:r>
         <w:rPr>
@@ -3092,31 +3128,17 @@
           <w:rFonts w:ascii="Verdana" w:hAnsi="Verdana"/>
           <w:szCs w:val="22"/>
         </w:rPr>
-        <w:t xml:space="preserve">” </w:t>
-      </w:r>
-      <w:r>
-        <w:rPr>
-          <w:rFonts w:ascii="Verdana" w:hAnsi="Verdana"/>
-          <w:szCs w:val="22"/>
-        </w:rPr>
-        <w:t>(</w:t>
-      </w:r>
-      <w:hyperlink r:id="rId17" w:history="1">
-        <w:r>
-          <w:rPr>
-            <w:rStyle w:val="Hyperlink"/>
-            <w:rFonts w:ascii="Verdana" w:hAnsi="Verdana"/>
-            <w:szCs w:val="22"/>
-          </w:rPr>
-          <w:t>source</w:t>
-        </w:r>
-      </w:hyperlink>
-      <w:r>
-        <w:rPr>
-          <w:rFonts w:ascii="Verdana" w:hAnsi="Verdana"/>
-          <w:szCs w:val="22"/>
-        </w:rPr>
-        <w:t>)</w:t>
+        <w:t>”</w:t>
+      </w:r>
+      <w:r>
+        <w:t xml:space="preserve"> </w:t>
+      </w:r>
+      <w:r>
+        <w:rPr>
+          <w:rFonts w:ascii="Verdana" w:hAnsi="Verdana"/>
+          <w:szCs w:val="22"/>
+        </w:rPr>
+        <w:t>(VanSuetendael &amp; Elwell, 1991)</w:t>
       </w:r>
       <w:r>
         <w:rPr>
@@ -3170,21 +3192,49 @@
           <w:rFonts w:ascii="Verdana" w:hAnsi="Verdana"/>
           <w:szCs w:val="22"/>
         </w:rPr>
-        <w:t>The Cyclomatic Complexity (CC) me</w:t>
-      </w:r>
-      <w:r>
-        <w:rPr>
-          <w:rFonts w:ascii="Verdana" w:hAnsi="Verdana"/>
-          <w:szCs w:val="22"/>
-        </w:rPr>
-        <w:t xml:space="preserve">asure for software was designed based on McCabe’s observation that program quality is directly related to the number of branches in the source code. This differs from Halstead who quantified the number of operators and operands in a program to determine its complexity. </w:t>
-      </w:r>
-      <w:r>
-        <w:rPr>
-          <w:rFonts w:ascii="Verdana" w:hAnsi="Verdana"/>
-          <w:szCs w:val="22"/>
-        </w:rPr>
-        <w:t xml:space="preserve">The CC of a program is calculated from a control flow diagram representation of that program using this expression: </w:t>
+        <w:t xml:space="preserve">The </w:t>
+      </w:r>
+      <w:r>
+        <w:rPr>
+          <w:rFonts w:ascii="Verdana" w:hAnsi="Verdana"/>
+          <w:szCs w:val="22"/>
+        </w:rPr>
+        <w:t>CC</w:t>
+      </w:r>
+      <w:r>
+        <w:rPr>
+          <w:rFonts w:ascii="Verdana" w:hAnsi="Verdana"/>
+          <w:szCs w:val="22"/>
+        </w:rPr>
+        <w:t xml:space="preserve"> me</w:t>
+      </w:r>
+      <w:r>
+        <w:rPr>
+          <w:rFonts w:ascii="Verdana" w:hAnsi="Verdana"/>
+          <w:szCs w:val="22"/>
+        </w:rPr>
+        <w:t>tric</w:t>
+      </w:r>
+      <w:r>
+        <w:rPr>
+          <w:rFonts w:ascii="Verdana" w:hAnsi="Verdana"/>
+          <w:szCs w:val="22"/>
+        </w:rPr>
+        <w:t xml:space="preserve"> was designed based on McCabe’s observation that program quality is directly related to the number of branches in source code. </w:t>
+      </w:r>
+      <w:r>
+        <w:rPr>
+          <w:rFonts w:ascii="Verdana" w:hAnsi="Verdana"/>
+          <w:szCs w:val="22"/>
+        </w:rPr>
+        <w:t xml:space="preserve">The measure </w:t>
+      </w:r>
+      <w:r>
+        <w:rPr>
+          <w:rFonts w:ascii="Verdana" w:hAnsi="Verdana"/>
+          <w:szCs w:val="22"/>
+        </w:rPr>
+        <w:t xml:space="preserve">is calculated from a control flow diagram representation of that program using this expression: </w:t>
       </w:r>
       <w:r>
         <w:rPr>
@@ -3303,7 +3353,14 @@
           <w:rFonts w:ascii="Verdana" w:hAnsi="Verdana"/>
           <w:szCs w:val="22"/>
         </w:rPr>
-        <w:t xml:space="preserve">(textbook). </w:t>
+        <w:t>(Tsui et al., 2014)</w:t>
+      </w:r>
+      <w:r>
+        <w:rPr>
+          <w:rFonts w:ascii="Verdana" w:hAnsi="Verdana"/>
+          <w:szCs w:val="22"/>
+        </w:rPr>
+        <w:t xml:space="preserve">. </w:t>
       </w:r>
       <w:r>
         <w:rPr>
@@ -3326,7 +3383,14 @@
           <w:rFonts w:ascii="Verdana" w:hAnsi="Verdana"/>
           <w:szCs w:val="22"/>
         </w:rPr>
-        <w:t xml:space="preserve"> below, we </w:t>
+        <w:t xml:space="preserve"> below</w:t>
+      </w:r>
+      <w:r>
+        <w:rPr>
+          <w:rFonts w:ascii="Verdana" w:hAnsi="Verdana"/>
+          <w:szCs w:val="22"/>
+        </w:rPr>
+        <w:t xml:space="preserve">, we </w:t>
       </w:r>
       <w:r>
         <w:rPr>
@@ -3340,14 +3404,14 @@
           <w:rFonts w:ascii="Verdana" w:hAnsi="Verdana"/>
           <w:szCs w:val="22"/>
         </w:rPr>
-        <w:t xml:space="preserve"> the effects of particular </w:t>
-      </w:r>
-      <w:r>
-        <w:rPr>
-          <w:rFonts w:ascii="Verdana" w:hAnsi="Verdana"/>
-          <w:szCs w:val="22"/>
-        </w:rPr>
-        <w:t>programming constructs</w:t>
+        <w:t xml:space="preserve"> the effects of particular</w:t>
+      </w:r>
+      <w:r>
+        <w:rPr>
+          <w:rFonts w:ascii="Verdana" w:hAnsi="Verdana"/>
+          <w:szCs w:val="22"/>
+        </w:rPr>
+        <w:t xml:space="preserve"> constructs</w:t>
       </w:r>
       <w:r>
         <w:rPr>
@@ -3455,20 +3519,8 @@
           <w:iCs/>
           <w:szCs w:val="22"/>
         </w:rPr>
-        <w:t xml:space="preserve"> metric (</w:t>
-      </w:r>
-      <w:hyperlink r:id="rId18" w:anchor="halstead-metrics" w:history="1">
-        <w:r>
-          <w:rPr>
-            <w:rStyle w:val="Hyperlink"/>
-            <w:rFonts w:ascii="Verdana" w:hAnsi="Verdana"/>
-            <w:i/>
-            <w:iCs/>
-            <w:szCs w:val="22"/>
-          </w:rPr>
-          <w:t>source</w:t>
-        </w:r>
-      </w:hyperlink>
+        <w:t xml:space="preserve"> metric </w:t>
+      </w:r>
       <w:r>
         <w:rPr>
           <w:rFonts w:ascii="Verdana" w:hAnsi="Verdana"/>
@@ -3476,7 +3528,7 @@
           <w:iCs/>
           <w:szCs w:val="22"/>
         </w:rPr>
-        <w:t>)</w:t>
+        <w:t>(Lacchia, 2020)</w:t>
       </w:r>
     </w:p>
     <w:tbl>
@@ -4875,20 +4927,8 @@
           <w:iCs/>
           <w:szCs w:val="22"/>
         </w:rPr>
-        <w:t xml:space="preserve"> (</w:t>
-      </w:r>
-      <w:hyperlink r:id="rId19" w:history="1">
-        <w:r>
-          <w:rPr>
-            <w:rStyle w:val="Hyperlink"/>
-            <w:rFonts w:ascii="Verdana" w:hAnsi="Verdana"/>
-            <w:i/>
-            <w:iCs/>
-            <w:szCs w:val="22"/>
-          </w:rPr>
-          <w:t>source</w:t>
-        </w:r>
-      </w:hyperlink>
+        <w:t xml:space="preserve"> </w:t>
+      </w:r>
       <w:r>
         <w:rPr>
           <w:rFonts w:ascii="Verdana" w:hAnsi="Verdana"/>
@@ -4896,7 +4936,7 @@
           <w:iCs/>
           <w:szCs w:val="22"/>
         </w:rPr>
-        <w:t>)</w:t>
+        <w:t>(Lacchia, 2020)</w:t>
       </w:r>
     </w:p>
     <w:tbl>
@@ -6191,7 +6231,7 @@
                     <pic:cNvPicPr/>
                   </pic:nvPicPr>
                   <pic:blipFill>
-                    <a:blip r:embed="rId20"/>
+                    <a:blip r:embed="rId9"/>
                     <a:stretch>
                       <a:fillRect/>
                     </a:stretch>
@@ -6684,7 +6724,7 @@
                     <pic:cNvPicPr/>
                   </pic:nvPicPr>
                   <pic:blipFill rotWithShape="1">
-                    <a:blip r:embed="rId21"/>
+                    <a:blip r:embed="rId10"/>
                     <a:srcRect l="3292" t="12690" b="12170"/>
                     <a:stretch/>
                   </pic:blipFill>
@@ -6859,24 +6899,7 @@
           <w:rFonts w:ascii="Verdana" w:hAnsi="Verdana"/>
           <w:szCs w:val="22"/>
         </w:rPr>
-        <w:t>(</w:t>
-      </w:r>
-      <w:hyperlink r:id="rId22" w:history="1">
-        <w:r>
-          <w:rPr>
-            <w:rStyle w:val="Hyperlink"/>
-            <w:rFonts w:ascii="Verdana" w:hAnsi="Verdana"/>
-            <w:szCs w:val="22"/>
-          </w:rPr>
-          <w:t>source</w:t>
-        </w:r>
-      </w:hyperlink>
-      <w:r>
-        <w:rPr>
-          <w:rFonts w:ascii="Verdana" w:hAnsi="Verdana"/>
-          <w:szCs w:val="22"/>
-        </w:rPr>
-        <w:t>)</w:t>
+        <w:t>(Lacchia, 2020)</w:t>
       </w:r>
       <w:r>
         <w:rPr>
@@ -6934,16 +6957,13 @@
         </w:rPr>
         <w:t xml:space="preserve"> according to Gilboy (</w:t>
       </w:r>
-      <w:hyperlink r:id="rId23" w:history="1">
-        <w:r>
-          <w:rPr>
-            <w:rStyle w:val="Hyperlink"/>
-            <w:rFonts w:ascii="Verdana" w:hAnsi="Verdana"/>
-            <w:szCs w:val="22"/>
-          </w:rPr>
-          <w:t>YEAR</w:t>
-        </w:r>
-      </w:hyperlink>
+      <w:r>
+        <w:rPr>
+          <w:rFonts w:ascii="Verdana" w:hAnsi="Verdana"/>
+          <w:szCs w:val="22"/>
+        </w:rPr>
+        <w:t>2022</w:t>
+      </w:r>
       <w:r>
         <w:rPr>
           <w:rFonts w:ascii="Verdana" w:hAnsi="Verdana"/>
@@ -7265,24 +7285,28 @@
           <w:rFonts w:ascii="Verdana" w:hAnsi="Verdana"/>
           <w:szCs w:val="22"/>
         </w:rPr>
-        <w:t xml:space="preserve"> equating to “very high” maintainability (</w:t>
-      </w:r>
-      <w:hyperlink r:id="rId24" w:history="1">
-        <w:r>
-          <w:rPr>
-            <w:rStyle w:val="Hyperlink"/>
-            <w:rFonts w:ascii="Verdana" w:hAnsi="Verdana"/>
-            <w:szCs w:val="22"/>
-          </w:rPr>
-          <w:t>source</w:t>
-        </w:r>
-      </w:hyperlink>
-      <w:r>
-        <w:rPr>
-          <w:rFonts w:ascii="Verdana" w:hAnsi="Verdana"/>
-          <w:szCs w:val="22"/>
-        </w:rPr>
-        <w:t xml:space="preserve">).  </w:t>
+        <w:t xml:space="preserve"> equating to “very high” maintainability</w:t>
+      </w:r>
+      <w:r>
+        <w:rPr>
+          <w:rFonts w:ascii="Verdana" w:hAnsi="Verdana"/>
+          <w:szCs w:val="22"/>
+        </w:rPr>
+        <w:t xml:space="preserve"> </w:t>
+      </w:r>
+      <w:r>
+        <w:rPr>
+          <w:rFonts w:ascii="Verdana" w:hAnsi="Verdana"/>
+          <w:szCs w:val="22"/>
+        </w:rPr>
+        <w:t>(Lacchia, 2020)</w:t>
+      </w:r>
+      <w:r>
+        <w:rPr>
+          <w:rFonts w:ascii="Verdana" w:hAnsi="Verdana"/>
+          <w:szCs w:val="22"/>
+        </w:rPr>
+        <w:t xml:space="preserve">.  </w:t>
       </w:r>
     </w:p>
     <w:p>
@@ -7365,7 +7389,7 @@
                     <pic:cNvPicPr/>
                   </pic:nvPicPr>
                   <pic:blipFill rotWithShape="1">
-                    <a:blip r:embed="rId25">
+                    <a:blip r:embed="rId11">
                       <a:extLst>
                         <a:ext uri="{28A0092B-C50C-407E-A947-70E740481C1C}">
                           <a14:useLocalDpi xmlns:a14="http://schemas.microsoft.com/office/drawing/2010/main" val="0"/>
@@ -7448,7 +7472,21 @@
           <w:szCs w:val="22"/>
         </w:rPr>
         <w:tab/>
-        <w:t xml:space="preserve">The third and final Python library we used to explore different software metrics is called </w:t>
+        <w:t xml:space="preserve">The third and final Python library we used to explore </w:t>
+      </w:r>
+      <w:r>
+        <w:rPr>
+          <w:rFonts w:ascii="Verdana" w:hAnsi="Verdana"/>
+          <w:szCs w:val="22"/>
+        </w:rPr>
+        <w:t>the use of</w:t>
+      </w:r>
+      <w:r>
+        <w:rPr>
+          <w:rFonts w:ascii="Verdana" w:hAnsi="Verdana"/>
+          <w:szCs w:val="22"/>
+        </w:rPr>
+        <w:t xml:space="preserve"> software metrics is called </w:t>
       </w:r>
       <w:r>
         <w:rPr>
@@ -7471,7 +7509,21 @@
           <w:rFonts w:ascii="Verdana" w:hAnsi="Verdana"/>
           <w:szCs w:val="22"/>
         </w:rPr>
-        <w:t xml:space="preserve"> Pylint is a static code analyzer that checks for errors, enforced a coding standard, looks for code smells, and makes suggestions on code </w:t>
+        <w:t xml:space="preserve"> Pylint is a static code analyzer that checks for errors, enforced a coding standard, looks for code smells</w:t>
+      </w:r>
+      <w:r>
+        <w:rPr>
+          <w:rFonts w:ascii="Verdana" w:hAnsi="Verdana"/>
+          <w:szCs w:val="22"/>
+        </w:rPr>
+        <w:t xml:space="preserve"> (surface indications of deeper issues within source code)</w:t>
+      </w:r>
+      <w:r>
+        <w:rPr>
+          <w:rFonts w:ascii="Verdana" w:hAnsi="Verdana"/>
+          <w:szCs w:val="22"/>
+        </w:rPr>
+        <w:t xml:space="preserve">, and makes suggestions on code </w:t>
       </w:r>
       <w:r>
         <w:rPr>
@@ -7485,42 +7537,37 @@
           <w:rFonts w:ascii="Verdana" w:hAnsi="Verdana"/>
           <w:szCs w:val="22"/>
         </w:rPr>
+        <w:t xml:space="preserve"> if complex methods or functions are found </w:t>
+      </w:r>
+      <w:r>
+        <w:rPr>
+          <w:rFonts w:ascii="Verdana" w:hAnsi="Verdana"/>
+          <w:szCs w:val="22"/>
+        </w:rPr>
+        <w:t>(</w:t>
+      </w:r>
+      <w:r>
+        <w:rPr>
+          <w:rFonts w:ascii="Verdana" w:hAnsi="Verdana"/>
+          <w:i/>
+          <w:iCs/>
+          <w:szCs w:val="22"/>
+        </w:rPr>
+        <w:t>What is Pylint?</w:t>
+      </w:r>
+      <w:r>
+        <w:rPr>
+          <w:rFonts w:ascii="Verdana" w:hAnsi="Verdana"/>
+          <w:szCs w:val="22"/>
+        </w:rPr>
+        <w:t xml:space="preserve"> 2022)</w:t>
+      </w:r>
+      <w:r>
+        <w:rPr>
+          <w:rFonts w:ascii="Verdana" w:hAnsi="Verdana"/>
+          <w:szCs w:val="22"/>
+        </w:rPr>
         <w:t>.</w:t>
-      </w:r>
-      <w:r>
-        <w:rPr>
-          <w:rFonts w:ascii="Verdana" w:hAnsi="Verdana"/>
-          <w:szCs w:val="22"/>
-        </w:rPr>
-        <w:t xml:space="preserve"> </w:t>
-      </w:r>
-      <w:r>
-        <w:rPr>
-          <w:rFonts w:ascii="Verdana" w:hAnsi="Verdana"/>
-          <w:szCs w:val="22"/>
-        </w:rPr>
-        <w:t>When running Pylint against out Tic Tac Toe program, we used the library’s report feature to provide some basic statistics about the issues found for each of our modules.</w:t>
-      </w:r>
-      <w:r>
-        <w:rPr>
-          <w:rFonts w:ascii="Verdana" w:hAnsi="Verdana"/>
-          <w:szCs w:val="22"/>
-        </w:rPr>
-        <w:t xml:space="preserve"> Each report is divided into six sections: (1) statistics by type, (2) raw metrics, (3) duplications, (4) messages by category, (5) </w:t>
-      </w:r>
-      <w:r>
-        <w:rPr>
-          <w:rFonts w:ascii="Verdana" w:hAnsi="Verdana"/>
-          <w:szCs w:val="22"/>
-        </w:rPr>
-        <w:t>messages (message ID &amp; count), and (6) an overall code rating out of 10.</w:t>
-      </w:r>
-      <w:r>
-        <w:rPr>
-          <w:rFonts w:ascii="Verdana" w:hAnsi="Verdana"/>
-          <w:szCs w:val="22"/>
-        </w:rPr>
-        <w:t xml:space="preserve"> This section will focus solely on our tic_tac_toe module’s results and corrections due to the overwhelming amount of information Pylint provides.  </w:t>
       </w:r>
       <w:r>
         <w:rPr>
@@ -7538,6 +7585,53 @@
         <w:jc w:val="left"/>
         <w:rPr>
           <w:rFonts w:ascii="Verdana" w:hAnsi="Verdana"/>
+          <w:szCs w:val="22"/>
+        </w:rPr>
+      </w:pPr>
+      <w:r>
+        <w:rPr>
+          <w:rFonts w:ascii="Verdana" w:hAnsi="Verdana"/>
+          <w:szCs w:val="22"/>
+        </w:rPr>
+        <w:t>When running Pylint against out Tic Tac Toe program, we used the library’s report feature to provide some basic statistics about the issues found for each of our modules.</w:t>
+      </w:r>
+      <w:r>
+        <w:rPr>
+          <w:rFonts w:ascii="Verdana" w:hAnsi="Verdana"/>
+          <w:szCs w:val="22"/>
+        </w:rPr>
+        <w:t xml:space="preserve"> Each report is divided into six sections: (1) statistics by type, (2) raw metrics, (3) duplications, (4) messages by category, (5) </w:t>
+      </w:r>
+      <w:r>
+        <w:rPr>
+          <w:rFonts w:ascii="Verdana" w:hAnsi="Verdana"/>
+          <w:szCs w:val="22"/>
+        </w:rPr>
+        <w:t>messages (message ID &amp; count), and (6) an overall code rating out of 10.</w:t>
+      </w:r>
+      <w:r>
+        <w:rPr>
+          <w:rFonts w:ascii="Verdana" w:hAnsi="Verdana"/>
+          <w:szCs w:val="22"/>
+        </w:rPr>
+        <w:t xml:space="preserve"> This section will focus solely on our tic_tac_toe module’s results and corrections due to the overwhelming amount of information Pylint provides.  </w:t>
+      </w:r>
+      <w:r>
+        <w:rPr>
+          <w:rFonts w:ascii="Verdana" w:hAnsi="Verdana"/>
+          <w:szCs w:val="22"/>
+        </w:rPr>
+        <w:t xml:space="preserve"> </w:t>
+      </w:r>
+    </w:p>
+    <w:p>
+      <w:pPr>
+        <w:widowControl w:val="0"/>
+        <w:spacing w:line="480" w:lineRule="auto"/>
+        <w:ind w:firstLine="720"/>
+        <w:jc w:val="left"/>
+        <w:rPr>
+          <w:rFonts w:ascii="Verdana" w:hAnsi="Verdana"/>
           <w:b/>
           <w:bCs/>
           <w:szCs w:val="22"/>
@@ -7661,14 +7755,36 @@
           <w:rFonts w:ascii="Verdana" w:hAnsi="Verdana"/>
           <w:szCs w:val="22"/>
         </w:rPr>
-        <w:t>. It is here that we will begin correcting some of</w:t>
-      </w:r>
-      <w:r>
-        <w:rPr>
-          <w:rFonts w:ascii="Verdana" w:hAnsi="Verdana"/>
-          <w:szCs w:val="22"/>
-        </w:rPr>
-        <w:t xml:space="preserve"> the code called out by our different tools. Figure 6 shows that our tic_tac_toe module has </w:t>
+        <w:t xml:space="preserve">. It is here that we will begin correcting </w:t>
+      </w:r>
+      <w:r>
+        <w:rPr>
+          <w:rFonts w:ascii="Verdana" w:hAnsi="Verdana"/>
+          <w:szCs w:val="22"/>
+        </w:rPr>
+        <w:lastRenderedPageBreak/>
+        <w:t>some of</w:t>
+      </w:r>
+      <w:r>
+        <w:rPr>
+          <w:rFonts w:ascii="Verdana" w:hAnsi="Verdana"/>
+          <w:szCs w:val="22"/>
+        </w:rPr>
+        <w:t xml:space="preserve"> the code </w:t>
+      </w:r>
+      <w:r>
+        <w:rPr>
+          <w:rFonts w:ascii="Verdana" w:hAnsi="Verdana"/>
+          <w:szCs w:val="22"/>
+        </w:rPr>
+        <w:t>flagged</w:t>
+      </w:r>
+      <w:r>
+        <w:rPr>
+          <w:rFonts w:ascii="Verdana" w:hAnsi="Verdana"/>
+          <w:szCs w:val="22"/>
+        </w:rPr>
+        <w:t xml:space="preserve"> by our different tools. Figure 6 shows that our tic_tac_toe module has </w:t>
       </w:r>
       <w:r>
         <w:rPr>
@@ -7689,12 +7805,37 @@
       <w:r>
         <w:rPr>
           <w:rFonts w:ascii="Verdana" w:hAnsi="Verdana"/>
+          <w:szCs w:val="22"/>
+        </w:rPr>
+        <w:t>we can</w:t>
+      </w:r>
+      <w:r>
+        <w:rPr>
+          <w:rFonts w:ascii="Verdana" w:hAnsi="Verdana"/>
+          <w:szCs w:val="22"/>
+        </w:rPr>
+        <w:t xml:space="preserve"> </w:t>
+      </w:r>
+      <w:r>
+        <w:rPr>
+          <w:rFonts w:ascii="Verdana" w:hAnsi="Verdana"/>
+          <w:szCs w:val="22"/>
+        </w:rPr>
+        <w:t>reduce this number quickly as most of them are due to the programmer adding an extra space at the end of a line of code.</w:t>
+      </w:r>
+    </w:p>
+    <w:p>
+      <w:pPr>
+        <w:widowControl w:val="0"/>
+        <w:spacing w:line="480" w:lineRule="auto"/>
+        <w:jc w:val="left"/>
+        <w:rPr>
+          <w:rFonts w:ascii="Verdana" w:hAnsi="Verdana"/>
           <w:b/>
           <w:bCs/>
           <w:szCs w:val="22"/>
         </w:rPr>
-        <w:br w:type="page"/>
-      </w:r>
+      </w:pPr>
     </w:p>
     <w:p>
       <w:pPr>
@@ -7715,7 +7856,6 @@
           <w:bCs/>
           <w:szCs w:val="22"/>
         </w:rPr>
-        <w:lastRenderedPageBreak/>
         <w:t>Figure 6.</w:t>
       </w:r>
     </w:p>
@@ -7746,6 +7886,9 @@
         <w:jc w:val="left"/>
         <w:rPr>
           <w:rFonts w:ascii="Verdana" w:hAnsi="Verdana"/>
+          <w:b/>
+          <w:bCs/>
+          <w:noProof/>
           <w:szCs w:val="22"/>
         </w:rPr>
       </w:pPr>
@@ -7771,7 +7914,7 @@
                     <pic:cNvPicPr/>
                   </pic:nvPicPr>
                   <pic:blipFill>
-                    <a:blip r:embed="rId26">
+                    <a:blip r:embed="rId12">
                       <a:extLst>
                         <a:ext uri="{28A0092B-C50C-407E-A947-70E740481C1C}">
                           <a14:useLocalDpi xmlns:a14="http://schemas.microsoft.com/office/drawing/2010/main" val="0"/>
@@ -7797,13 +7940,7 @@
           </wp:inline>
         </w:drawing>
       </w:r>
-    </w:p>
-    <w:p>
-      <w:pPr>
-        <w:widowControl w:val="0"/>
-        <w:spacing w:line="480" w:lineRule="auto"/>
-        <w:contextualSpacing/>
-        <w:jc w:val="left"/>
+      <w:r>
         <w:rPr>
           <w:rFonts w:ascii="Verdana" w:hAnsi="Verdana"/>
           <w:b/>
@@ -7811,71 +7948,8 @@
           <w:noProof/>
           <w:szCs w:val="22"/>
         </w:rPr>
-      </w:pPr>
-    </w:p>
-    <w:p>
-      <w:pPr>
-        <w:widowControl w:val="0"/>
-        <w:spacing w:line="480" w:lineRule="auto"/>
-        <w:jc w:val="left"/>
-        <w:rPr>
-          <w:rFonts w:ascii="Verdana" w:hAnsi="Verdana"/>
-          <w:b/>
-          <w:bCs/>
-          <w:szCs w:val="22"/>
-        </w:rPr>
-      </w:pPr>
-      <w:r>
-        <w:rPr>
-          <w:rFonts w:ascii="Verdana" w:hAnsi="Verdana"/>
-          <w:szCs w:val="22"/>
-        </w:rPr>
-        <w:t>we can reduce this number quickly as m</w:t>
-      </w:r>
-      <w:r>
-        <w:rPr>
-          <w:rFonts w:ascii="Verdana" w:hAnsi="Verdana"/>
-          <w:szCs w:val="22"/>
-        </w:rPr>
-        <w:t>ost of them</w:t>
-      </w:r>
-      <w:r>
-        <w:rPr>
-          <w:rFonts w:ascii="Verdana" w:hAnsi="Verdana"/>
-          <w:szCs w:val="22"/>
-        </w:rPr>
-        <w:t xml:space="preserve"> are due to the programmer adding an extra space at the end of a line of code.</w:t>
-      </w:r>
-    </w:p>
-    <w:p>
-      <w:pPr>
-        <w:widowControl w:val="0"/>
-        <w:spacing w:line="480" w:lineRule="auto"/>
-        <w:contextualSpacing/>
-        <w:jc w:val="left"/>
-        <w:rPr>
-          <w:rFonts w:ascii="Verdana" w:hAnsi="Verdana"/>
-          <w:b/>
-          <w:bCs/>
-          <w:noProof/>
-          <w:szCs w:val="22"/>
-        </w:rPr>
-      </w:pPr>
-    </w:p>
-    <w:p>
-      <w:pPr>
-        <w:widowControl w:val="0"/>
-        <w:spacing w:line="480" w:lineRule="auto"/>
-        <w:contextualSpacing/>
-        <w:jc w:val="left"/>
-        <w:rPr>
-          <w:rFonts w:ascii="Verdana" w:hAnsi="Verdana"/>
-          <w:b/>
-          <w:bCs/>
-          <w:noProof/>
-          <w:szCs w:val="22"/>
-        </w:rPr>
-      </w:pPr>
+        <w:br w:type="page"/>
+      </w:r>
     </w:p>
     <w:p>
       <w:pPr>
@@ -7960,7 +8034,7 @@
                     <pic:cNvPicPr/>
                   </pic:nvPicPr>
                   <pic:blipFill rotWithShape="1">
-                    <a:blip r:embed="rId27"/>
+                    <a:blip r:embed="rId13"/>
                     <a:srcRect r="39598"/>
                     <a:stretch/>
                   </pic:blipFill>
@@ -8962,7 +9036,7 @@
                     <pic:cNvPicPr/>
                   </pic:nvPicPr>
                   <pic:blipFill>
-                    <a:blip r:embed="rId28">
+                    <a:blip r:embed="rId14">
                       <a:extLst>
                         <a:ext uri="{28A0092B-C50C-407E-A947-70E740481C1C}">
                           <a14:useLocalDpi xmlns:a14="http://schemas.microsoft.com/office/drawing/2010/main" val="0"/>
@@ -9569,7 +9643,7 @@
                     <pic:cNvPicPr/>
                   </pic:nvPicPr>
                   <pic:blipFill>
-                    <a:blip r:embed="rId29"/>
+                    <a:blip r:embed="rId15"/>
                     <a:stretch>
                       <a:fillRect/>
                     </a:stretch>
@@ -9942,7 +10016,7 @@
                     <pic:cNvPicPr/>
                   </pic:nvPicPr>
                   <pic:blipFill>
-                    <a:blip r:embed="rId30"/>
+                    <a:blip r:embed="rId16"/>
                     <a:stretch>
                       <a:fillRect/>
                     </a:stretch>
@@ -10087,7 +10161,7 @@
                     <pic:cNvPicPr/>
                   </pic:nvPicPr>
                   <pic:blipFill>
-                    <a:blip r:embed="rId31"/>
+                    <a:blip r:embed="rId17"/>
                     <a:stretch>
                       <a:fillRect/>
                     </a:stretch>
@@ -10588,6 +10662,252 @@
           <w:szCs w:val="22"/>
         </w:rPr>
       </w:pPr>
+      <w:r>
+        <w:rPr>
+          <w:rFonts w:ascii="Verdana" w:hAnsi="Verdana"/>
+          <w:szCs w:val="22"/>
+        </w:rPr>
+        <w:t xml:space="preserve">Federal Aviation Administration, VanSuetendael, N., &amp; Elwell, D., Software Quality Metrics (1991). Pleasantville, NJ; Computer Resource Management, Inc. Retrieved June 8, 2022, from https://apps.dtic.mil/sti/pdfs/ADA241510.pdf. </w:t>
+      </w:r>
+    </w:p>
+    <w:p>
+      <w:pPr>
+        <w:widowControl w:val="0"/>
+        <w:spacing w:line="480" w:lineRule="auto"/>
+        <w:ind w:left="720" w:hanging="720"/>
+        <w:contextualSpacing/>
+        <w:jc w:val="left"/>
+        <w:rPr>
+          <w:rFonts w:ascii="Verdana" w:hAnsi="Verdana"/>
+          <w:szCs w:val="22"/>
+        </w:rPr>
+      </w:pPr>
+      <w:r>
+        <w:rPr>
+          <w:rFonts w:ascii="Verdana" w:hAnsi="Verdana"/>
+          <w:szCs w:val="22"/>
+        </w:rPr>
+        <w:t xml:space="preserve">Gilboy, T. (2022, March 7). [web log]. Retrieved June 8, 2022, from https://sourcery.ai/blog/maintainability-index/. </w:t>
+      </w:r>
+    </w:p>
+    <w:p>
+      <w:pPr>
+        <w:widowControl w:val="0"/>
+        <w:spacing w:line="480" w:lineRule="auto"/>
+        <w:ind w:left="720" w:hanging="720"/>
+        <w:contextualSpacing/>
+        <w:jc w:val="left"/>
+        <w:rPr>
+          <w:rFonts w:ascii="Verdana" w:hAnsi="Verdana"/>
+          <w:szCs w:val="22"/>
+        </w:rPr>
+      </w:pPr>
+      <w:r>
+        <w:rPr>
+          <w:rFonts w:ascii="Verdana" w:hAnsi="Verdana"/>
+          <w:szCs w:val="22"/>
+        </w:rPr>
+        <w:t xml:space="preserve">IBM. (2021, April 22). </w:t>
+      </w:r>
+      <w:r>
+        <w:rPr>
+          <w:rFonts w:ascii="Verdana" w:hAnsi="Verdana"/>
+          <w:i/>
+          <w:iCs/>
+          <w:szCs w:val="22"/>
+        </w:rPr>
+        <w:t>Halstead Complexity Report</w:t>
+      </w:r>
+      <w:r>
+        <w:rPr>
+          <w:rFonts w:ascii="Verdana" w:hAnsi="Verdana"/>
+          <w:szCs w:val="22"/>
+        </w:rPr>
+        <w:t xml:space="preserve">. Halstead Complexity Report - IBM Documentation. Retrieved June 8, 2022, from https://www.ibm.com/docs/en/addi/5.1.0?topic=SSRR9Q_5.1.0%2FIBM_AD_Analyze_User_Guide_OUT_KC%2FHalsteadReport.html </w:t>
+      </w:r>
+    </w:p>
+    <w:p>
+      <w:pPr>
+        <w:widowControl w:val="0"/>
+        <w:spacing w:line="480" w:lineRule="auto"/>
+        <w:ind w:left="720" w:hanging="720"/>
+        <w:contextualSpacing/>
+        <w:jc w:val="left"/>
+        <w:rPr>
+          <w:rFonts w:ascii="Verdana" w:hAnsi="Verdana"/>
+          <w:szCs w:val="22"/>
+        </w:rPr>
+      </w:pPr>
+      <w:r>
+        <w:rPr>
+          <w:rFonts w:ascii="Verdana" w:hAnsi="Verdana"/>
+          <w:szCs w:val="22"/>
+        </w:rPr>
+        <w:t xml:space="preserve">Lacchia, M. (2020, January 28). </w:t>
+      </w:r>
+      <w:r>
+        <w:rPr>
+          <w:rFonts w:ascii="Verdana" w:hAnsi="Verdana"/>
+          <w:i/>
+          <w:iCs/>
+          <w:szCs w:val="22"/>
+        </w:rPr>
+        <w:t>Welcome to Radon's documentation!</w:t>
+      </w:r>
+      <w:r>
+        <w:rPr>
+          <w:rFonts w:ascii="Verdana" w:hAnsi="Verdana"/>
+          <w:szCs w:val="22"/>
+        </w:rPr>
+        <w:t xml:space="preserve"> Welcome to Radon's documentation! - Radon 4.1.0 documentation. Retrieved June 8, 2022, from https://radon.readthedocs.io/en/latest/index.html </w:t>
+      </w:r>
+    </w:p>
+    <w:p>
+      <w:pPr>
+        <w:widowControl w:val="0"/>
+        <w:spacing w:line="480" w:lineRule="auto"/>
+        <w:ind w:left="720" w:hanging="720"/>
+        <w:contextualSpacing/>
+        <w:jc w:val="left"/>
+        <w:rPr>
+          <w:rFonts w:ascii="Verdana" w:hAnsi="Verdana"/>
+          <w:szCs w:val="22"/>
+        </w:rPr>
+      </w:pPr>
+      <w:proofErr w:type="spellStart"/>
+      <w:r>
+        <w:rPr>
+          <w:rFonts w:ascii="Verdana" w:hAnsi="Verdana"/>
+          <w:szCs w:val="22"/>
+        </w:rPr>
+        <w:t>Logilab</w:t>
+      </w:r>
+      <w:proofErr w:type="spellEnd"/>
+      <w:r>
+        <w:rPr>
+          <w:rFonts w:ascii="Verdana" w:hAnsi="Verdana"/>
+          <w:szCs w:val="22"/>
+        </w:rPr>
+        <w:t xml:space="preserve"> and </w:t>
+      </w:r>
+      <w:proofErr w:type="spellStart"/>
+      <w:r>
+        <w:rPr>
+          <w:rFonts w:ascii="Verdana" w:hAnsi="Verdana"/>
+          <w:szCs w:val="22"/>
+        </w:rPr>
+        <w:t>PyCQA</w:t>
+      </w:r>
+      <w:proofErr w:type="spellEnd"/>
+      <w:r>
+        <w:rPr>
+          <w:rFonts w:ascii="Verdana" w:hAnsi="Verdana"/>
+          <w:szCs w:val="22"/>
+        </w:rPr>
+        <w:t xml:space="preserve">. (2022, June 8). </w:t>
+      </w:r>
+      <w:r>
+        <w:rPr>
+          <w:rFonts w:ascii="Verdana" w:hAnsi="Verdana"/>
+          <w:i/>
+          <w:iCs/>
+          <w:szCs w:val="22"/>
+        </w:rPr>
+        <w:t>What is Pylint?</w:t>
+      </w:r>
+      <w:r>
+        <w:rPr>
+          <w:rFonts w:ascii="Verdana" w:hAnsi="Verdana"/>
+          <w:szCs w:val="22"/>
+        </w:rPr>
+        <w:t xml:space="preserve"> Pylint 2.15.0-dev0 documentation. Retrieved June 8, 2022, from https://pylint.pycqa.org/en/latest/ </w:t>
+      </w:r>
+    </w:p>
+    <w:p>
+      <w:pPr>
+        <w:widowControl w:val="0"/>
+        <w:spacing w:line="480" w:lineRule="auto"/>
+        <w:ind w:left="720" w:hanging="720"/>
+        <w:contextualSpacing/>
+        <w:jc w:val="left"/>
+        <w:rPr>
+          <w:rFonts w:ascii="Verdana" w:hAnsi="Verdana"/>
+          <w:szCs w:val="22"/>
+        </w:rPr>
+      </w:pPr>
+      <w:r>
+        <w:rPr>
+          <w:rFonts w:ascii="Verdana" w:hAnsi="Verdana"/>
+          <w:szCs w:val="22"/>
+        </w:rPr>
+        <w:t xml:space="preserve">Mall, R. (2018, June). </w:t>
+      </w:r>
+      <w:r>
+        <w:rPr>
+          <w:rFonts w:ascii="Verdana" w:hAnsi="Verdana"/>
+          <w:i/>
+          <w:iCs/>
+          <w:szCs w:val="22"/>
+        </w:rPr>
+        <w:t>Fundamentals of Software Engineering, Fifth Edition</w:t>
+      </w:r>
+      <w:r>
+        <w:rPr>
+          <w:rFonts w:ascii="Verdana" w:hAnsi="Verdana"/>
+          <w:szCs w:val="22"/>
+        </w:rPr>
+        <w:t xml:space="preserve">. Google Books. Retrieved June 8, 2022, from https://books.google.com/books?id=-JNuDwAAQBAJ&amp;pg=PA125&amp;lpg=PA125&amp;dq=halstead%27s%2Bfirst%2Bhypothesis%2Bis%2Binaccurate%2Bfor%2Bsmaller%2Bprograms&amp;source=bl&amp;ots=PAKi2QTdqc&amp;sig=ACfU3U18ejYzQ5hMg77hMADTcS5Ly4TrHQ&amp;hl=en&amp;sa=X&amp;ved=2ahUKEwizmMvc6Zv4AhXknI4IHfKFA6kQ6AF6BAgOEAM#v=onepage&amp;q=halstead's%20first%20hypothesis%20is%20inaccurate%20for%20smaller%20programs&amp;f=false </w:t>
+      </w:r>
+    </w:p>
+    <w:p>
+      <w:pPr>
+        <w:widowControl w:val="0"/>
+        <w:spacing w:line="480" w:lineRule="auto"/>
+        <w:ind w:left="720" w:hanging="720"/>
+        <w:contextualSpacing/>
+        <w:jc w:val="left"/>
+        <w:rPr>
+          <w:rFonts w:ascii="Verdana" w:hAnsi="Verdana"/>
+          <w:szCs w:val="22"/>
+        </w:rPr>
+      </w:pPr>
+      <w:r>
+        <w:rPr>
+          <w:rFonts w:ascii="Verdana" w:hAnsi="Verdana"/>
+          <w:szCs w:val="22"/>
+        </w:rPr>
+        <w:lastRenderedPageBreak/>
+        <w:t xml:space="preserve">Tsui, F. F., Bernal, B., &amp; Karam, O. (2014). Chapter 8: Design Characteristics and Metrics. In </w:t>
+      </w:r>
+      <w:r>
+        <w:rPr>
+          <w:rFonts w:ascii="Verdana" w:hAnsi="Verdana"/>
+          <w:i/>
+          <w:iCs/>
+          <w:szCs w:val="22"/>
+        </w:rPr>
+        <w:t>Essentials of Software Engineering</w:t>
+      </w:r>
+      <w:r>
+        <w:rPr>
+          <w:rFonts w:ascii="Verdana" w:hAnsi="Verdana"/>
+          <w:szCs w:val="22"/>
+        </w:rPr>
+        <w:t xml:space="preserve"> (3rd ed., pp. 165–186). Jones &amp; Bartlett Learning. </w:t>
+      </w:r>
+    </w:p>
+    <w:p>
+      <w:pPr>
+        <w:widowControl w:val="0"/>
+        <w:spacing w:line="480" w:lineRule="auto"/>
+        <w:ind w:left="720" w:hanging="720"/>
+        <w:contextualSpacing/>
+        <w:jc w:val="left"/>
+        <w:rPr>
+          <w:rFonts w:ascii="Verdana" w:hAnsi="Verdana"/>
+          <w:szCs w:val="22"/>
+        </w:rPr>
+      </w:pPr>
     </w:p>
     <w:p>
       <w:pPr>
@@ -18917,7 +19237,7 @@
                     <pic:cNvPicPr/>
                   </pic:nvPicPr>
                   <pic:blipFill>
-                    <a:blip r:embed="rId32"/>
+                    <a:blip r:embed="rId18"/>
                     <a:stretch>
                       <a:fillRect/>
                     </a:stretch>
@@ -19030,7 +19350,7 @@
                     <pic:cNvPicPr/>
                   </pic:nvPicPr>
                   <pic:blipFill>
-                    <a:blip r:embed="rId33"/>
+                    <a:blip r:embed="rId19"/>
                     <a:stretch>
                       <a:fillRect/>
                     </a:stretch>
@@ -19145,7 +19465,7 @@
                     <pic:cNvPicPr/>
                   </pic:nvPicPr>
                   <pic:blipFill>
-                    <a:blip r:embed="rId34"/>
+                    <a:blip r:embed="rId20"/>
                     <a:stretch>
                       <a:fillRect/>
                     </a:stretch>
@@ -19267,7 +19587,7 @@
                     <pic:cNvPicPr/>
                   </pic:nvPicPr>
                   <pic:blipFill>
-                    <a:blip r:embed="rId35"/>
+                    <a:blip r:embed="rId21"/>
                     <a:stretch>
                       <a:fillRect/>
                     </a:stretch>
@@ -21862,7 +22182,7 @@
                     <pic:cNvPicPr/>
                   </pic:nvPicPr>
                   <pic:blipFill>
-                    <a:blip r:embed="rId36">
+                    <a:blip r:embed="rId22">
                       <a:extLst>
                         <a:ext uri="{28A0092B-C50C-407E-A947-70E740481C1C}">
                           <a14:useLocalDpi xmlns:a14="http://schemas.microsoft.com/office/drawing/2010/main" val="0"/>
@@ -21965,7 +22285,7 @@
                     <pic:cNvPicPr/>
                   </pic:nvPicPr>
                   <pic:blipFill rotWithShape="1">
-                    <a:blip r:embed="rId37">
+                    <a:blip r:embed="rId23">
                       <a:extLst>
                         <a:ext uri="{28A0092B-C50C-407E-A947-70E740481C1C}">
                           <a14:useLocalDpi xmlns:a14="http://schemas.microsoft.com/office/drawing/2010/main" val="0"/>
@@ -22092,7 +22412,7 @@
                     <pic:cNvPicPr/>
                   </pic:nvPicPr>
                   <pic:blipFill>
-                    <a:blip r:embed="rId38">
+                    <a:blip r:embed="rId24">
                       <a:extLst>
                         <a:ext uri="{28A0092B-C50C-407E-A947-70E740481C1C}">
                           <a14:useLocalDpi xmlns:a14="http://schemas.microsoft.com/office/drawing/2010/main" val="0"/>
@@ -22204,7 +22524,7 @@
                     <pic:cNvPicPr/>
                   </pic:nvPicPr>
                   <pic:blipFill>
-                    <a:blip r:embed="rId39">
+                    <a:blip r:embed="rId25">
                       <a:extLst>
                         <a:ext uri="{28A0092B-C50C-407E-A947-70E740481C1C}">
                           <a14:useLocalDpi xmlns:a14="http://schemas.microsoft.com/office/drawing/2010/main" val="0"/>
@@ -22315,7 +22635,7 @@
                     <pic:cNvPicPr/>
                   </pic:nvPicPr>
                   <pic:blipFill>
-                    <a:blip r:embed="rId40">
+                    <a:blip r:embed="rId26">
                       <a:extLst>
                         <a:ext uri="{28A0092B-C50C-407E-A947-70E740481C1C}">
                           <a14:useLocalDpi xmlns:a14="http://schemas.microsoft.com/office/drawing/2010/main" val="0"/>
@@ -22437,7 +22757,7 @@
                     <pic:cNvPicPr/>
                   </pic:nvPicPr>
                   <pic:blipFill rotWithShape="1">
-                    <a:blip r:embed="rId41"/>
+                    <a:blip r:embed="rId27"/>
                     <a:srcRect b="11089"/>
                     <a:stretch/>
                   </pic:blipFill>
@@ -22593,6 +22913,17 @@
     </w:p>
     <w:p>
       <w:pPr>
+        <w:pBdr>
+          <w:bottom w:val="single" w:sz="6" w:space="1" w:color="auto"/>
+        </w:pBdr>
+        <w:rPr>
+          <w:rFonts w:ascii="Verdana" w:hAnsi="Verdana"/>
+          <w:szCs w:val="22"/>
+        </w:rPr>
+      </w:pPr>
+    </w:p>
+    <w:p>
+      <w:pPr>
         <w:rPr>
           <w:rFonts w:ascii="Verdana" w:hAnsi="Verdana"/>
           <w:szCs w:val="22"/>
@@ -23542,6 +23873,7 @@
           <w:sz w:val="16"/>
           <w:szCs w:val="16"/>
         </w:rPr>
+        <w:lastRenderedPageBreak/>
         <w:t>test.py:87:57 E261 at least two spaces before inline comment [pycodestyle]</w:t>
       </w:r>
     </w:p>
@@ -23578,1043 +23910,1043 @@
           <w:sz w:val="16"/>
           <w:szCs w:val="16"/>
         </w:rPr>
+        <w:t>test.py:94:45 E261 at least two spaces before inline comment [pycodestyle]</w:t>
+      </w:r>
+    </w:p>
+    <w:p>
+      <w:pPr>
+        <w:jc w:val="left"/>
+        <w:rPr>
+          <w:rFonts w:ascii="Consolas" w:hAnsi="Consolas"/>
+          <w:sz w:val="16"/>
+          <w:szCs w:val="16"/>
+        </w:rPr>
+      </w:pPr>
+      <w:r>
+        <w:rPr>
+          <w:rFonts w:ascii="Consolas" w:hAnsi="Consolas"/>
+          <w:sz w:val="16"/>
+          <w:szCs w:val="16"/>
+        </w:rPr>
+        <w:t>test.py:95:25 E261 at least two spaces before inline comment [pycodestyle]</w:t>
+      </w:r>
+    </w:p>
+    <w:p>
+      <w:pPr>
+        <w:jc w:val="left"/>
+        <w:rPr>
+          <w:rFonts w:ascii="Consolas" w:hAnsi="Consolas"/>
+          <w:sz w:val="16"/>
+          <w:szCs w:val="16"/>
+        </w:rPr>
+      </w:pPr>
+      <w:r>
+        <w:rPr>
+          <w:rFonts w:ascii="Consolas" w:hAnsi="Consolas"/>
+          <w:sz w:val="16"/>
+          <w:szCs w:val="16"/>
+        </w:rPr>
+        <w:t>test.py:96:45 E261 at least two spaces before inline comment [pycodestyle]</w:t>
+      </w:r>
+    </w:p>
+    <w:p>
+      <w:pPr>
+        <w:jc w:val="left"/>
+        <w:rPr>
+          <w:rFonts w:ascii="Consolas" w:hAnsi="Consolas"/>
+          <w:sz w:val="16"/>
+          <w:szCs w:val="16"/>
+        </w:rPr>
+      </w:pPr>
+      <w:r>
+        <w:rPr>
+          <w:rFonts w:ascii="Consolas" w:hAnsi="Consolas"/>
+          <w:sz w:val="16"/>
+          <w:szCs w:val="16"/>
+        </w:rPr>
+        <w:t>test.py:97:52 E261 at least two spaces before inline comment [pycodestyle]</w:t>
+      </w:r>
+    </w:p>
+    <w:p>
+      <w:pPr>
+        <w:jc w:val="left"/>
+        <w:rPr>
+          <w:rFonts w:ascii="Consolas" w:hAnsi="Consolas"/>
+          <w:sz w:val="16"/>
+          <w:szCs w:val="16"/>
+        </w:rPr>
+      </w:pPr>
+      <w:r>
+        <w:rPr>
+          <w:rFonts w:ascii="Consolas" w:hAnsi="Consolas"/>
+          <w:sz w:val="16"/>
+          <w:szCs w:val="16"/>
+        </w:rPr>
+        <w:t>test.py:98:38 E261 at least two spaces before inline comment [pycodestyle]</w:t>
+      </w:r>
+    </w:p>
+    <w:p>
+      <w:pPr>
+        <w:jc w:val="left"/>
+        <w:rPr>
+          <w:rFonts w:ascii="Consolas" w:hAnsi="Consolas"/>
+          <w:sz w:val="16"/>
+          <w:szCs w:val="16"/>
+        </w:rPr>
+      </w:pPr>
+      <w:r>
+        <w:rPr>
+          <w:rFonts w:ascii="Consolas" w:hAnsi="Consolas"/>
+          <w:sz w:val="16"/>
+          <w:szCs w:val="16"/>
+        </w:rPr>
+        <w:t>test.py:99:65 E261 at least two spaces before inline comment [pycodestyle]</w:t>
+      </w:r>
+    </w:p>
+    <w:p>
+      <w:pPr>
+        <w:jc w:val="left"/>
+        <w:rPr>
+          <w:rFonts w:ascii="Consolas" w:hAnsi="Consolas"/>
+          <w:sz w:val="16"/>
+          <w:szCs w:val="16"/>
+        </w:rPr>
+      </w:pPr>
+      <w:r>
+        <w:rPr>
+          <w:rFonts w:ascii="Consolas" w:hAnsi="Consolas"/>
+          <w:sz w:val="16"/>
+          <w:szCs w:val="16"/>
+        </w:rPr>
+        <w:t>test.py:101:53 E251 unexpected spaces around keyword / parameter equals [pycodestyle]</w:t>
+      </w:r>
+    </w:p>
+    <w:p>
+      <w:pPr>
+        <w:jc w:val="left"/>
+        <w:rPr>
+          <w:rFonts w:ascii="Consolas" w:hAnsi="Consolas"/>
+          <w:sz w:val="16"/>
+          <w:szCs w:val="16"/>
+        </w:rPr>
+      </w:pPr>
+      <w:r>
+        <w:rPr>
+          <w:rFonts w:ascii="Consolas" w:hAnsi="Consolas"/>
+          <w:sz w:val="16"/>
+          <w:szCs w:val="16"/>
+        </w:rPr>
+        <w:t>test.py:106:45 E261 at least two spaces before inline comment [pycodestyle]</w:t>
+      </w:r>
+    </w:p>
+    <w:p>
+      <w:pPr>
+        <w:jc w:val="left"/>
+        <w:rPr>
+          <w:rFonts w:ascii="Consolas" w:hAnsi="Consolas"/>
+          <w:sz w:val="16"/>
+          <w:szCs w:val="16"/>
+        </w:rPr>
+      </w:pPr>
+      <w:r>
+        <w:rPr>
+          <w:rFonts w:ascii="Consolas" w:hAnsi="Consolas"/>
+          <w:sz w:val="16"/>
+          <w:szCs w:val="16"/>
+        </w:rPr>
+        <w:t>test.py:107:25 E261 at least two spaces before inline comment [pycodestyle]</w:t>
+      </w:r>
+    </w:p>
+    <w:p>
+      <w:pPr>
+        <w:jc w:val="left"/>
+        <w:rPr>
+          <w:rFonts w:ascii="Consolas" w:hAnsi="Consolas"/>
+          <w:sz w:val="16"/>
+          <w:szCs w:val="16"/>
+        </w:rPr>
+      </w:pPr>
+      <w:r>
+        <w:rPr>
+          <w:rFonts w:ascii="Consolas" w:hAnsi="Consolas"/>
+          <w:sz w:val="16"/>
+          <w:szCs w:val="16"/>
+        </w:rPr>
+        <w:t>test.py:108:45 E261 at least two spaces before inline comment [pycodestyle]</w:t>
+      </w:r>
+    </w:p>
+    <w:p>
+      <w:pPr>
+        <w:jc w:val="left"/>
+        <w:rPr>
+          <w:rFonts w:ascii="Consolas" w:hAnsi="Consolas"/>
+          <w:sz w:val="16"/>
+          <w:szCs w:val="16"/>
+        </w:rPr>
+      </w:pPr>
+      <w:r>
+        <w:rPr>
+          <w:rFonts w:ascii="Consolas" w:hAnsi="Consolas"/>
+          <w:sz w:val="16"/>
+          <w:szCs w:val="16"/>
+        </w:rPr>
+        <w:t>test.py:109:44 E261 at least two spaces before inline comment [pycodestyle]</w:t>
+      </w:r>
+    </w:p>
+    <w:p>
+      <w:pPr>
+        <w:jc w:val="left"/>
+        <w:rPr>
+          <w:rFonts w:ascii="Consolas" w:hAnsi="Consolas"/>
+          <w:sz w:val="16"/>
+          <w:szCs w:val="16"/>
+        </w:rPr>
+      </w:pPr>
+      <w:r>
+        <w:rPr>
+          <w:rFonts w:ascii="Consolas" w:hAnsi="Consolas"/>
+          <w:sz w:val="16"/>
+          <w:szCs w:val="16"/>
+        </w:rPr>
+        <w:t>test.py:110:49 E261 at least two spaces before inline comment [pycodestyle]</w:t>
+      </w:r>
+    </w:p>
+    <w:p>
+      <w:pPr>
+        <w:jc w:val="left"/>
+        <w:rPr>
+          <w:rFonts w:ascii="Consolas" w:hAnsi="Consolas"/>
+          <w:sz w:val="16"/>
+          <w:szCs w:val="16"/>
+        </w:rPr>
+      </w:pPr>
+      <w:r>
+        <w:rPr>
+          <w:rFonts w:ascii="Consolas" w:hAnsi="Consolas"/>
+          <w:sz w:val="16"/>
+          <w:szCs w:val="16"/>
+        </w:rPr>
+        <w:t>test.py:111:65 E261 at least two spaces before inline comment [pycodestyle]</w:t>
+      </w:r>
+    </w:p>
+    <w:p>
+      <w:pPr>
+        <w:jc w:val="left"/>
+        <w:rPr>
+          <w:rFonts w:ascii="Consolas" w:hAnsi="Consolas"/>
+          <w:sz w:val="16"/>
+          <w:szCs w:val="16"/>
+        </w:rPr>
+      </w:pPr>
+      <w:r>
+        <w:rPr>
+          <w:rFonts w:ascii="Consolas" w:hAnsi="Consolas"/>
+          <w:sz w:val="16"/>
+          <w:szCs w:val="16"/>
+        </w:rPr>
+        <w:t>test.py:121:5 E265 block comment should start with '# ' [pycodestyle]</w:t>
+      </w:r>
+    </w:p>
+    <w:p>
+      <w:pPr>
+        <w:jc w:val="left"/>
+        <w:rPr>
+          <w:rFonts w:ascii="Consolas" w:hAnsi="Consolas"/>
+          <w:sz w:val="16"/>
+          <w:szCs w:val="16"/>
+        </w:rPr>
+      </w:pPr>
+      <w:r>
+        <w:rPr>
+          <w:rFonts w:ascii="Consolas" w:hAnsi="Consolas"/>
+          <w:sz w:val="16"/>
+          <w:szCs w:val="16"/>
+        </w:rPr>
+        <w:t>test.py:124:36 W291 trailing whitespace [pycodestyle]</w:t>
+      </w:r>
+    </w:p>
+    <w:p>
+      <w:pPr>
+        <w:jc w:val="left"/>
+        <w:rPr>
+          <w:rFonts w:ascii="Consolas" w:hAnsi="Consolas"/>
+          <w:sz w:val="16"/>
+          <w:szCs w:val="16"/>
+        </w:rPr>
+      </w:pPr>
+      <w:r>
+        <w:rPr>
+          <w:rFonts w:ascii="Consolas" w:hAnsi="Consolas"/>
+          <w:sz w:val="16"/>
+          <w:szCs w:val="16"/>
+        </w:rPr>
+        <w:t>test.py:128:1 E305 expected 2 blank lines after class or function definition, found 1 [pycodestyle]</w:t>
+      </w:r>
+    </w:p>
+    <w:p>
+      <w:pPr>
+        <w:jc w:val="left"/>
+        <w:rPr>
+          <w:rFonts w:ascii="Consolas" w:hAnsi="Consolas"/>
+          <w:sz w:val="16"/>
+          <w:szCs w:val="16"/>
+        </w:rPr>
+      </w:pPr>
+      <w:r>
+        <w:rPr>
+          <w:rFonts w:ascii="Consolas" w:hAnsi="Consolas"/>
+          <w:sz w:val="16"/>
+          <w:szCs w:val="16"/>
+        </w:rPr>
+        <w:t>test.py:129:21 W292 no newline at end of file [pycodestyle]</w:t>
+      </w:r>
+    </w:p>
+    <w:p>
+      <w:pPr>
+        <w:jc w:val="left"/>
+        <w:rPr>
+          <w:rFonts w:ascii="Consolas" w:hAnsi="Consolas"/>
+          <w:sz w:val="16"/>
+          <w:szCs w:val="16"/>
+        </w:rPr>
+      </w:pPr>
+      <w:r>
+        <w:rPr>
+          <w:rFonts w:ascii="Consolas" w:hAnsi="Consolas"/>
+          <w:sz w:val="16"/>
+          <w:szCs w:val="16"/>
+        </w:rPr>
+        <w:t>test.py:129:20 W291 trailing whitespace [pycodestyle]</w:t>
+      </w:r>
+    </w:p>
+    <w:p>
+      <w:pPr>
+        <w:jc w:val="left"/>
+        <w:rPr>
+          <w:rFonts w:ascii="Consolas" w:hAnsi="Consolas"/>
+          <w:sz w:val="16"/>
+          <w:szCs w:val="16"/>
+        </w:rPr>
+      </w:pPr>
+    </w:p>
+    <w:p>
+      <w:pPr>
+        <w:jc w:val="left"/>
+        <w:rPr>
+          <w:rFonts w:ascii="Consolas" w:hAnsi="Consolas"/>
+          <w:sz w:val="16"/>
+          <w:szCs w:val="16"/>
+        </w:rPr>
+      </w:pPr>
+      <w:r>
+        <w:rPr>
+          <w:rFonts w:ascii="Consolas" w:hAnsi="Consolas"/>
+          <w:sz w:val="16"/>
+          <w:szCs w:val="16"/>
+        </w:rPr>
+        <w:t>tic_tac_toe.py:8:1 E302 expected 2 blank lines, found 1 [pycodestyle]</w:t>
+      </w:r>
+    </w:p>
+    <w:p>
+      <w:pPr>
+        <w:jc w:val="left"/>
+        <w:rPr>
+          <w:rFonts w:ascii="Consolas" w:hAnsi="Consolas"/>
+          <w:sz w:val="16"/>
+          <w:szCs w:val="16"/>
+        </w:rPr>
+      </w:pPr>
+      <w:r>
+        <w:rPr>
+          <w:rFonts w:ascii="Consolas" w:hAnsi="Consolas"/>
+          <w:sz w:val="16"/>
+          <w:szCs w:val="16"/>
+        </w:rPr>
+        <w:t>tic_tac_toe.py:12:24 E261 at least two spaces before inline comment [pycodestyle]</w:t>
+      </w:r>
+    </w:p>
+    <w:p>
+      <w:pPr>
+        <w:jc w:val="left"/>
+        <w:rPr>
+          <w:rFonts w:ascii="Consolas" w:hAnsi="Consolas"/>
+          <w:sz w:val="16"/>
+          <w:szCs w:val="16"/>
+        </w:rPr>
+      </w:pPr>
+      <w:r>
+        <w:rPr>
+          <w:rFonts w:ascii="Consolas" w:hAnsi="Consolas"/>
+          <w:sz w:val="16"/>
+          <w:szCs w:val="16"/>
+        </w:rPr>
+        <w:t>tic_tac_toe.py:13:68 E261 at least two spaces before inline comment [pycodestyle]</w:t>
+      </w:r>
+    </w:p>
+    <w:p>
+      <w:pPr>
+        <w:jc w:val="left"/>
+        <w:rPr>
+          <w:rFonts w:ascii="Consolas" w:hAnsi="Consolas"/>
+          <w:sz w:val="16"/>
+          <w:szCs w:val="16"/>
+        </w:rPr>
+      </w:pPr>
+      <w:r>
+        <w:rPr>
+          <w:rFonts w:ascii="Consolas" w:hAnsi="Consolas"/>
+          <w:sz w:val="16"/>
+          <w:szCs w:val="16"/>
+        </w:rPr>
+        <w:t>tic_tac_toe.py:14:47 E261 at least two spaces before inline comment [pycodestyle]</w:t>
+      </w:r>
+    </w:p>
+    <w:p>
+      <w:pPr>
+        <w:jc w:val="left"/>
+        <w:rPr>
+          <w:rFonts w:ascii="Consolas" w:hAnsi="Consolas"/>
+          <w:sz w:val="16"/>
+          <w:szCs w:val="16"/>
+        </w:rPr>
+      </w:pPr>
+      <w:r>
+        <w:rPr>
+          <w:rFonts w:ascii="Consolas" w:hAnsi="Consolas"/>
+          <w:sz w:val="16"/>
+          <w:szCs w:val="16"/>
+        </w:rPr>
+        <w:t>tic_tac_toe.py:18:47 E261 at least two spaces before inline comment [pycodestyle]</w:t>
+      </w:r>
+    </w:p>
+    <w:p>
+      <w:pPr>
+        <w:jc w:val="left"/>
+        <w:rPr>
+          <w:rFonts w:ascii="Consolas" w:hAnsi="Consolas"/>
+          <w:sz w:val="16"/>
+          <w:szCs w:val="16"/>
+        </w:rPr>
+      </w:pPr>
+      <w:r>
+        <w:rPr>
+          <w:rFonts w:ascii="Consolas" w:hAnsi="Consolas"/>
+          <w:sz w:val="16"/>
+          <w:szCs w:val="16"/>
+        </w:rPr>
+        <w:t>tic_tac_toe.py:19:33 E261 at least two spaces before inline comment [pycodestyle]</w:t>
+      </w:r>
+    </w:p>
+    <w:p>
+      <w:pPr>
+        <w:jc w:val="left"/>
+        <w:rPr>
+          <w:rFonts w:ascii="Consolas" w:hAnsi="Consolas"/>
+          <w:sz w:val="16"/>
+          <w:szCs w:val="16"/>
+        </w:rPr>
+      </w:pPr>
+      <w:r>
+        <w:rPr>
+          <w:rFonts w:ascii="Consolas" w:hAnsi="Consolas"/>
+          <w:sz w:val="16"/>
+          <w:szCs w:val="16"/>
+        </w:rPr>
+        <w:t>tic_tac_toe.py:20:52 E261 at least two spaces before inline comment [pycodestyle]</w:t>
+      </w:r>
+    </w:p>
+    <w:p>
+      <w:pPr>
+        <w:jc w:val="left"/>
+        <w:rPr>
+          <w:rFonts w:ascii="Consolas" w:hAnsi="Consolas"/>
+          <w:sz w:val="16"/>
+          <w:szCs w:val="16"/>
+        </w:rPr>
+      </w:pPr>
+      <w:r>
+        <w:rPr>
+          <w:rFonts w:ascii="Consolas" w:hAnsi="Consolas"/>
+          <w:sz w:val="16"/>
+          <w:szCs w:val="16"/>
+        </w:rPr>
+        <w:t>tic_tac_toe.py:27:29 E251 unexpected spaces around keyword / parameter equals [pycodestyle]</w:t>
+      </w:r>
+    </w:p>
+    <w:p>
+      <w:pPr>
+        <w:jc w:val="left"/>
+        <w:rPr>
+          <w:rFonts w:ascii="Consolas" w:hAnsi="Consolas"/>
+          <w:sz w:val="16"/>
+          <w:szCs w:val="16"/>
+        </w:rPr>
+      </w:pPr>
+      <w:r>
+        <w:rPr>
+          <w:rFonts w:ascii="Consolas" w:hAnsi="Consolas"/>
+          <w:sz w:val="16"/>
+          <w:szCs w:val="16"/>
+        </w:rPr>
+        <w:t>tic_tac_toe.py:29:46 E251 unexpected spaces around keyword / parameter equals [pycodestyle]</w:t>
+      </w:r>
+    </w:p>
+    <w:p>
+      <w:pPr>
+        <w:jc w:val="left"/>
+        <w:rPr>
+          <w:rFonts w:ascii="Consolas" w:hAnsi="Consolas"/>
+          <w:sz w:val="16"/>
+          <w:szCs w:val="16"/>
+        </w:rPr>
+      </w:pPr>
+      <w:r>
+        <w:rPr>
+          <w:rFonts w:ascii="Consolas" w:hAnsi="Consolas"/>
+          <w:sz w:val="16"/>
+          <w:szCs w:val="16"/>
+        </w:rPr>
+        <w:t>tic_tac_toe.py:36:24 E261 at least two spaces before inline comment [pycodestyle]</w:t>
+      </w:r>
+    </w:p>
+    <w:p>
+      <w:pPr>
+        <w:jc w:val="left"/>
+        <w:rPr>
+          <w:rFonts w:ascii="Consolas" w:hAnsi="Consolas"/>
+          <w:sz w:val="16"/>
+          <w:szCs w:val="16"/>
+        </w:rPr>
+      </w:pPr>
+      <w:r>
+        <w:rPr>
+          <w:rFonts w:ascii="Consolas" w:hAnsi="Consolas"/>
+          <w:sz w:val="16"/>
+          <w:szCs w:val="16"/>
+        </w:rPr>
+        <w:t>tic_tac_toe.py:40:21 E261 at least two spaces before inline comment [pycodestyle]</w:t>
+      </w:r>
+    </w:p>
+    <w:p>
+      <w:pPr>
+        <w:jc w:val="left"/>
+        <w:rPr>
+          <w:rFonts w:ascii="Consolas" w:hAnsi="Consolas"/>
+          <w:sz w:val="16"/>
+          <w:szCs w:val="16"/>
+        </w:rPr>
+      </w:pPr>
+      <w:r>
+        <w:rPr>
+          <w:rFonts w:ascii="Consolas" w:hAnsi="Consolas"/>
+          <w:sz w:val="16"/>
+          <w:szCs w:val="16"/>
+        </w:rPr>
+        <w:t>tic_tac_toe.py:41:40 E261 at least two spaces before inline comment [pycodestyle]</w:t>
+      </w:r>
+    </w:p>
+    <w:p>
+      <w:pPr>
+        <w:jc w:val="left"/>
+        <w:rPr>
+          <w:rFonts w:ascii="Consolas" w:hAnsi="Consolas"/>
+          <w:sz w:val="16"/>
+          <w:szCs w:val="16"/>
+        </w:rPr>
+      </w:pPr>
+      <w:r>
+        <w:rPr>
+          <w:rFonts w:ascii="Consolas" w:hAnsi="Consolas"/>
+          <w:sz w:val="16"/>
+          <w:szCs w:val="16"/>
+        </w:rPr>
+        <w:t>tic_tac_toe.py:42:71 E261 at least two spaces before inline comment [pycodestyle]</w:t>
+      </w:r>
+    </w:p>
+    <w:p>
+      <w:pPr>
+        <w:jc w:val="left"/>
+        <w:rPr>
+          <w:rFonts w:ascii="Consolas" w:hAnsi="Consolas"/>
+          <w:sz w:val="16"/>
+          <w:szCs w:val="16"/>
+        </w:rPr>
+      </w:pPr>
+      <w:r>
+        <w:rPr>
+          <w:rFonts w:ascii="Consolas" w:hAnsi="Consolas"/>
+          <w:sz w:val="16"/>
+          <w:szCs w:val="16"/>
+        </w:rPr>
+        <w:t>tic_tac_toe.py:43:26 E261 at least two spaces before inline comment [pycodestyle]</w:t>
+      </w:r>
+    </w:p>
+    <w:p>
+      <w:pPr>
+        <w:jc w:val="left"/>
+        <w:rPr>
+          <w:rFonts w:ascii="Consolas" w:hAnsi="Consolas"/>
+          <w:sz w:val="16"/>
+          <w:szCs w:val="16"/>
+        </w:rPr>
+      </w:pPr>
+      <w:r>
+        <w:rPr>
+          <w:rFonts w:ascii="Consolas" w:hAnsi="Consolas"/>
+          <w:sz w:val="16"/>
+          <w:szCs w:val="16"/>
+        </w:rPr>
+        <w:t>tic_tac_toe.py:44:30 E261 at least two spaces before inline comment [pycodestyle]</w:t>
+      </w:r>
+    </w:p>
+    <w:p>
+      <w:pPr>
+        <w:jc w:val="left"/>
+        <w:rPr>
+          <w:rFonts w:ascii="Consolas" w:hAnsi="Consolas"/>
+          <w:sz w:val="16"/>
+          <w:szCs w:val="16"/>
+        </w:rPr>
+      </w:pPr>
+      <w:r>
+        <w:rPr>
+          <w:rFonts w:ascii="Consolas" w:hAnsi="Consolas"/>
+          <w:sz w:val="16"/>
+          <w:szCs w:val="16"/>
+        </w:rPr>
+        <w:t>tic_tac_toe.py:45:26 E261 at least two spaces before inline comment [pycodestyle]</w:t>
+      </w:r>
+    </w:p>
+    <w:p>
+      <w:pPr>
+        <w:jc w:val="left"/>
+        <w:rPr>
+          <w:rFonts w:ascii="Consolas" w:hAnsi="Consolas"/>
+          <w:sz w:val="16"/>
+          <w:szCs w:val="16"/>
+        </w:rPr>
+      </w:pPr>
+      <w:r>
+        <w:rPr>
+          <w:rFonts w:ascii="Consolas" w:hAnsi="Consolas"/>
+          <w:sz w:val="16"/>
+          <w:szCs w:val="16"/>
+        </w:rPr>
+        <w:t>tic_tac_toe.py:47:30 E261 at least two spaces before inline comment [pycodestyle]</w:t>
+      </w:r>
+    </w:p>
+    <w:p>
+      <w:pPr>
+        <w:jc w:val="left"/>
+        <w:rPr>
+          <w:rFonts w:ascii="Consolas" w:hAnsi="Consolas"/>
+          <w:sz w:val="16"/>
+          <w:szCs w:val="16"/>
+        </w:rPr>
+      </w:pPr>
+      <w:r>
+        <w:rPr>
+          <w:rFonts w:ascii="Consolas" w:hAnsi="Consolas"/>
+          <w:sz w:val="16"/>
+          <w:szCs w:val="16"/>
+        </w:rPr>
+        <w:t>tic_tac_toe.py:49:48 E261 at least two spaces before inline comment [pycodestyle]</w:t>
+      </w:r>
+    </w:p>
+    <w:p>
+      <w:pPr>
+        <w:jc w:val="left"/>
+        <w:rPr>
+          <w:rFonts w:ascii="Consolas" w:hAnsi="Consolas"/>
+          <w:sz w:val="16"/>
+          <w:szCs w:val="16"/>
+        </w:rPr>
+      </w:pPr>
+      <w:r>
+        <w:rPr>
+          <w:rFonts w:ascii="Consolas" w:hAnsi="Consolas"/>
+          <w:sz w:val="16"/>
+          <w:szCs w:val="16"/>
+        </w:rPr>
+        <w:t>tic_tac_toe.py:50:32 E261 at least two spaces before inline comment [pycodestyle]</w:t>
+      </w:r>
+    </w:p>
+    <w:p>
+      <w:pPr>
+        <w:jc w:val="left"/>
+        <w:rPr>
+          <w:rFonts w:ascii="Consolas" w:hAnsi="Consolas"/>
+          <w:sz w:val="16"/>
+          <w:szCs w:val="16"/>
+        </w:rPr>
+      </w:pPr>
+      <w:r>
+        <w:rPr>
+          <w:rFonts w:ascii="Consolas" w:hAnsi="Consolas"/>
+          <w:sz w:val="16"/>
+          <w:szCs w:val="16"/>
+        </w:rPr>
+        <w:t>tic_tac_toe.py:52:25 E261 at least two spaces before inline comment [pycodestyle]</w:t>
+      </w:r>
+    </w:p>
+    <w:p>
+      <w:pPr>
+        <w:jc w:val="left"/>
+        <w:rPr>
+          <w:rFonts w:ascii="Consolas" w:hAnsi="Consolas"/>
+          <w:sz w:val="16"/>
+          <w:szCs w:val="16"/>
+        </w:rPr>
+      </w:pPr>
+      <w:r>
+        <w:rPr>
+          <w:rFonts w:ascii="Consolas" w:hAnsi="Consolas"/>
+          <w:sz w:val="16"/>
+          <w:szCs w:val="16"/>
+        </w:rPr>
+        <w:t>tic_tac_toe.py:54:36 E261 at least two spaces before inline comment [pycodestyle]</w:t>
+      </w:r>
+    </w:p>
+    <w:p>
+      <w:pPr>
+        <w:jc w:val="left"/>
+        <w:rPr>
+          <w:rFonts w:ascii="Consolas" w:hAnsi="Consolas"/>
+          <w:sz w:val="16"/>
+          <w:szCs w:val="16"/>
+        </w:rPr>
+      </w:pPr>
+      <w:r>
+        <w:rPr>
+          <w:rFonts w:ascii="Consolas" w:hAnsi="Consolas"/>
+          <w:sz w:val="16"/>
+          <w:szCs w:val="16"/>
+        </w:rPr>
+        <w:t>tic_tac_toe.py:57:5 E303 too many blank lines (2) [pycodestyle]</w:t>
+      </w:r>
+    </w:p>
+    <w:p>
+      <w:pPr>
+        <w:jc w:val="left"/>
+        <w:rPr>
+          <w:rFonts w:ascii="Consolas" w:hAnsi="Consolas"/>
+          <w:sz w:val="16"/>
+          <w:szCs w:val="16"/>
+        </w:rPr>
+      </w:pPr>
+      <w:r>
+        <w:rPr>
+          <w:rFonts w:ascii="Consolas" w:hAnsi="Consolas"/>
+          <w:sz w:val="16"/>
+          <w:szCs w:val="16"/>
+        </w:rPr>
+        <w:t>tic_tac_toe.py:59:101 E501 line too long (101 &gt; 100 characters) [pycodestyle]</w:t>
+      </w:r>
+    </w:p>
+    <w:p>
+      <w:pPr>
+        <w:jc w:val="left"/>
+        <w:rPr>
+          <w:rFonts w:ascii="Consolas" w:hAnsi="Consolas"/>
+          <w:sz w:val="16"/>
+          <w:szCs w:val="16"/>
+        </w:rPr>
+      </w:pPr>
+      <w:r>
+        <w:rPr>
+          <w:rFonts w:ascii="Consolas" w:hAnsi="Consolas"/>
+          <w:sz w:val="16"/>
+          <w:szCs w:val="16"/>
+        </w:rPr>
+        <w:t>tic_tac_toe.py:60:47 E261 at least two spaces before inline comment [pycodestyle]</w:t>
+      </w:r>
+    </w:p>
+    <w:p>
+      <w:pPr>
+        <w:jc w:val="left"/>
+        <w:rPr>
+          <w:rFonts w:ascii="Consolas" w:hAnsi="Consolas"/>
+          <w:sz w:val="16"/>
+          <w:szCs w:val="16"/>
+        </w:rPr>
+      </w:pPr>
+      <w:r>
+        <w:rPr>
+          <w:rFonts w:ascii="Consolas" w:hAnsi="Consolas"/>
+          <w:sz w:val="16"/>
+          <w:szCs w:val="16"/>
+        </w:rPr>
+        <w:t>tic_tac_toe.py:61:20 E261 at least two spaces before inline comment [pycodestyle]</w:t>
+      </w:r>
+    </w:p>
+    <w:p>
+      <w:pPr>
+        <w:jc w:val="left"/>
+        <w:rPr>
+          <w:rFonts w:ascii="Consolas" w:hAnsi="Consolas"/>
+          <w:sz w:val="16"/>
+          <w:szCs w:val="16"/>
+        </w:rPr>
+      </w:pPr>
+      <w:r>
+        <w:rPr>
+          <w:rFonts w:ascii="Consolas" w:hAnsi="Consolas"/>
+          <w:sz w:val="16"/>
+          <w:szCs w:val="16"/>
+        </w:rPr>
+        <w:t>tic_tac_toe.py:65:40 E261 at least two spaces before inline comment [pycodestyle]</w:t>
+      </w:r>
+    </w:p>
+    <w:p>
+      <w:pPr>
+        <w:jc w:val="left"/>
+        <w:rPr>
+          <w:rFonts w:ascii="Consolas" w:hAnsi="Consolas"/>
+          <w:sz w:val="16"/>
+          <w:szCs w:val="16"/>
+        </w:rPr>
+      </w:pPr>
+      <w:r>
+        <w:rPr>
+          <w:rFonts w:ascii="Consolas" w:hAnsi="Consolas"/>
+          <w:sz w:val="16"/>
+          <w:szCs w:val="16"/>
+        </w:rPr>
+        <w:t>tic_tac_toe.py:66:20 E261 at least two spaces before inline comment [pycodestyle]</w:t>
+      </w:r>
+    </w:p>
+    <w:p>
+      <w:pPr>
+        <w:jc w:val="left"/>
+        <w:rPr>
+          <w:rFonts w:ascii="Consolas" w:hAnsi="Consolas"/>
+          <w:sz w:val="16"/>
+          <w:szCs w:val="16"/>
+        </w:rPr>
+      </w:pPr>
+      <w:r>
+        <w:rPr>
+          <w:rFonts w:ascii="Consolas" w:hAnsi="Consolas"/>
+          <w:sz w:val="16"/>
+          <w:szCs w:val="16"/>
+        </w:rPr>
+        <w:t>tic_tac_toe.py:67:46 E261 at least two spaces before inline comment [pycodestyle]</w:t>
+      </w:r>
+    </w:p>
+    <w:p>
+      <w:pPr>
+        <w:jc w:val="left"/>
+        <w:rPr>
+          <w:rFonts w:ascii="Consolas" w:hAnsi="Consolas"/>
+          <w:sz w:val="16"/>
+          <w:szCs w:val="16"/>
+        </w:rPr>
+      </w:pPr>
+      <w:r>
+        <w:rPr>
+          <w:rFonts w:ascii="Consolas" w:hAnsi="Consolas"/>
+          <w:sz w:val="16"/>
+          <w:szCs w:val="16"/>
+        </w:rPr>
+        <w:t>tic_tac_toe.py:68:22 E261 at least two spaces before inline comment [pycodestyle]</w:t>
+      </w:r>
+    </w:p>
+    <w:p>
+      <w:pPr>
+        <w:jc w:val="left"/>
+        <w:rPr>
+          <w:rFonts w:ascii="Consolas" w:hAnsi="Consolas"/>
+          <w:sz w:val="16"/>
+          <w:szCs w:val="16"/>
+        </w:rPr>
+      </w:pPr>
+      <w:r>
+        <w:rPr>
+          <w:rFonts w:ascii="Consolas" w:hAnsi="Consolas"/>
+          <w:sz w:val="16"/>
+          <w:szCs w:val="16"/>
+        </w:rPr>
+        <w:t>tic_tac_toe.py:72:28 E261 at least two spaces before inline comment [pycodestyle]</w:t>
+      </w:r>
+    </w:p>
+    <w:p>
+      <w:pPr>
+        <w:jc w:val="left"/>
+        <w:rPr>
+          <w:rFonts w:ascii="Consolas" w:hAnsi="Consolas"/>
+          <w:sz w:val="16"/>
+          <w:szCs w:val="16"/>
+        </w:rPr>
+      </w:pPr>
+      <w:r>
+        <w:rPr>
+          <w:rFonts w:ascii="Consolas" w:hAnsi="Consolas"/>
+          <w:sz w:val="16"/>
+          <w:szCs w:val="16"/>
+        </w:rPr>
+        <w:t>tic_tac_toe.py:73:31 E261 at least two spaces before inline comment [pycodestyle]</w:t>
+      </w:r>
+    </w:p>
+    <w:p>
+      <w:pPr>
+        <w:jc w:val="left"/>
+        <w:rPr>
+          <w:rFonts w:ascii="Consolas" w:hAnsi="Consolas"/>
+          <w:sz w:val="16"/>
+          <w:szCs w:val="16"/>
+        </w:rPr>
+      </w:pPr>
+      <w:r>
+        <w:rPr>
+          <w:rFonts w:ascii="Consolas" w:hAnsi="Consolas"/>
+          <w:sz w:val="16"/>
+          <w:szCs w:val="16"/>
+        </w:rPr>
+        <w:t>tic_tac_toe.py:74:31 E261 at least two spaces before inline comment [pycodestyle]</w:t>
+      </w:r>
+    </w:p>
+    <w:p>
+      <w:pPr>
+        <w:jc w:val="left"/>
+        <w:rPr>
+          <w:rFonts w:ascii="Consolas" w:hAnsi="Consolas"/>
+          <w:sz w:val="16"/>
+          <w:szCs w:val="16"/>
+        </w:rPr>
+      </w:pPr>
+      <w:r>
+        <w:rPr>
+          <w:rFonts w:ascii="Consolas" w:hAnsi="Consolas"/>
+          <w:sz w:val="16"/>
+          <w:szCs w:val="16"/>
+        </w:rPr>
+        <w:t>tic_tac_toe.py:75:42 E261 at least two spaces before inline comment [pycodestyle]</w:t>
+      </w:r>
+    </w:p>
+    <w:p>
+      <w:pPr>
+        <w:jc w:val="left"/>
+        <w:rPr>
+          <w:rFonts w:ascii="Consolas" w:hAnsi="Consolas"/>
+          <w:sz w:val="16"/>
+          <w:szCs w:val="16"/>
+        </w:rPr>
+      </w:pPr>
+      <w:r>
+        <w:rPr>
+          <w:rFonts w:ascii="Consolas" w:hAnsi="Consolas"/>
+          <w:sz w:val="16"/>
+          <w:szCs w:val="16"/>
+        </w:rPr>
+        <w:t>tic_tac_toe.py:76:50 E261 at least two spaces before inline comment [pycodestyle]</w:t>
+      </w:r>
+    </w:p>
+    <w:p>
+      <w:pPr>
+        <w:jc w:val="left"/>
+        <w:rPr>
+          <w:rFonts w:ascii="Consolas" w:hAnsi="Consolas"/>
+          <w:sz w:val="16"/>
+          <w:szCs w:val="16"/>
+        </w:rPr>
+      </w:pPr>
+      <w:r>
+        <w:rPr>
+          <w:rFonts w:ascii="Consolas" w:hAnsi="Consolas"/>
+          <w:sz w:val="16"/>
+          <w:szCs w:val="16"/>
+        </w:rPr>
+        <w:t>tic_tac_toe.py:77:45 E261 at least two spaces before inline comment [pycodestyle]</w:t>
+      </w:r>
+    </w:p>
+    <w:p>
+      <w:pPr>
+        <w:jc w:val="left"/>
+        <w:rPr>
+          <w:rFonts w:ascii="Consolas" w:hAnsi="Consolas"/>
+          <w:sz w:val="16"/>
+          <w:szCs w:val="16"/>
+        </w:rPr>
+      </w:pPr>
+      <w:r>
+        <w:rPr>
+          <w:rFonts w:ascii="Consolas" w:hAnsi="Consolas"/>
+          <w:sz w:val="16"/>
+          <w:szCs w:val="16"/>
+        </w:rPr>
+        <w:t>tic_tac_toe.py:78:20 E261 at least two spaces before inline comment [pycodestyle]</w:t>
+      </w:r>
+    </w:p>
+    <w:p>
+      <w:pPr>
+        <w:jc w:val="left"/>
+        <w:rPr>
+          <w:rFonts w:ascii="Consolas" w:hAnsi="Consolas"/>
+          <w:sz w:val="16"/>
+          <w:szCs w:val="16"/>
+        </w:rPr>
+      </w:pPr>
+      <w:r>
+        <w:rPr>
+          <w:rFonts w:ascii="Consolas" w:hAnsi="Consolas"/>
+          <w:sz w:val="16"/>
+          <w:szCs w:val="16"/>
+        </w:rPr>
+        <w:t>tic_tac_toe.py:82:38 E261 at least two spaces before inline comment [pycodestyle]</w:t>
+      </w:r>
+    </w:p>
+    <w:p>
+      <w:pPr>
+        <w:jc w:val="left"/>
+        <w:rPr>
+          <w:rFonts w:ascii="Consolas" w:hAnsi="Consolas"/>
+          <w:sz w:val="16"/>
+          <w:szCs w:val="16"/>
+        </w:rPr>
+      </w:pPr>
+      <w:r>
+        <w:rPr>
+          <w:rFonts w:ascii="Consolas" w:hAnsi="Consolas"/>
+          <w:sz w:val="16"/>
+          <w:szCs w:val="16"/>
+        </w:rPr>
+        <w:t>tic_tac_toe.py:86:20 E261 at least two spaces before inline comment [pycodestyle]</w:t>
+      </w:r>
+    </w:p>
+    <w:p>
+      <w:pPr>
+        <w:jc w:val="left"/>
+        <w:rPr>
+          <w:rFonts w:ascii="Consolas" w:hAnsi="Consolas"/>
+          <w:sz w:val="16"/>
+          <w:szCs w:val="16"/>
+        </w:rPr>
+      </w:pPr>
+      <w:r>
+        <w:rPr>
+          <w:rFonts w:ascii="Consolas" w:hAnsi="Consolas"/>
+          <w:sz w:val="16"/>
+          <w:szCs w:val="16"/>
+        </w:rPr>
+        <w:t>tic_tac_toe.py:87:17 E261 at least two spaces before inline comment [pycodestyle]</w:t>
+      </w:r>
+    </w:p>
+    <w:p>
+      <w:pPr>
+        <w:jc w:val="left"/>
+        <w:rPr>
+          <w:rFonts w:ascii="Consolas" w:hAnsi="Consolas"/>
+          <w:sz w:val="16"/>
+          <w:szCs w:val="16"/>
+        </w:rPr>
+      </w:pPr>
+      <w:r>
+        <w:rPr>
+          <w:rFonts w:ascii="Consolas" w:hAnsi="Consolas"/>
+          <w:sz w:val="16"/>
+          <w:szCs w:val="16"/>
+        </w:rPr>
         <w:lastRenderedPageBreak/>
-        <w:t>test.py:94:45 E261 at least two spaces before inline comment [pycodestyle]</w:t>
-      </w:r>
-    </w:p>
-    <w:p>
-      <w:pPr>
-        <w:jc w:val="left"/>
-        <w:rPr>
-          <w:rFonts w:ascii="Consolas" w:hAnsi="Consolas"/>
-          <w:sz w:val="16"/>
-          <w:szCs w:val="16"/>
-        </w:rPr>
-      </w:pPr>
-      <w:r>
-        <w:rPr>
-          <w:rFonts w:ascii="Consolas" w:hAnsi="Consolas"/>
-          <w:sz w:val="16"/>
-          <w:szCs w:val="16"/>
-        </w:rPr>
-        <w:t>test.py:95:25 E261 at least two spaces before inline comment [pycodestyle]</w:t>
-      </w:r>
-    </w:p>
-    <w:p>
-      <w:pPr>
-        <w:jc w:val="left"/>
-        <w:rPr>
-          <w:rFonts w:ascii="Consolas" w:hAnsi="Consolas"/>
-          <w:sz w:val="16"/>
-          <w:szCs w:val="16"/>
-        </w:rPr>
-      </w:pPr>
-      <w:r>
-        <w:rPr>
-          <w:rFonts w:ascii="Consolas" w:hAnsi="Consolas"/>
-          <w:sz w:val="16"/>
-          <w:szCs w:val="16"/>
-        </w:rPr>
-        <w:t>test.py:96:45 E261 at least two spaces before inline comment [pycodestyle]</w:t>
-      </w:r>
-    </w:p>
-    <w:p>
-      <w:pPr>
-        <w:jc w:val="left"/>
-        <w:rPr>
-          <w:rFonts w:ascii="Consolas" w:hAnsi="Consolas"/>
-          <w:sz w:val="16"/>
-          <w:szCs w:val="16"/>
-        </w:rPr>
-      </w:pPr>
-      <w:r>
-        <w:rPr>
-          <w:rFonts w:ascii="Consolas" w:hAnsi="Consolas"/>
-          <w:sz w:val="16"/>
-          <w:szCs w:val="16"/>
-        </w:rPr>
-        <w:t>test.py:97:52 E261 at least two spaces before inline comment [pycodestyle]</w:t>
-      </w:r>
-    </w:p>
-    <w:p>
-      <w:pPr>
-        <w:jc w:val="left"/>
-        <w:rPr>
-          <w:rFonts w:ascii="Consolas" w:hAnsi="Consolas"/>
-          <w:sz w:val="16"/>
-          <w:szCs w:val="16"/>
-        </w:rPr>
-      </w:pPr>
-      <w:r>
-        <w:rPr>
-          <w:rFonts w:ascii="Consolas" w:hAnsi="Consolas"/>
-          <w:sz w:val="16"/>
-          <w:szCs w:val="16"/>
-        </w:rPr>
-        <w:t>test.py:98:38 E261 at least two spaces before inline comment [pycodestyle]</w:t>
-      </w:r>
-    </w:p>
-    <w:p>
-      <w:pPr>
-        <w:jc w:val="left"/>
-        <w:rPr>
-          <w:rFonts w:ascii="Consolas" w:hAnsi="Consolas"/>
-          <w:sz w:val="16"/>
-          <w:szCs w:val="16"/>
-        </w:rPr>
-      </w:pPr>
-      <w:r>
-        <w:rPr>
-          <w:rFonts w:ascii="Consolas" w:hAnsi="Consolas"/>
-          <w:sz w:val="16"/>
-          <w:szCs w:val="16"/>
-        </w:rPr>
-        <w:t>test.py:99:65 E261 at least two spaces before inline comment [pycodestyle]</w:t>
-      </w:r>
-    </w:p>
-    <w:p>
-      <w:pPr>
-        <w:jc w:val="left"/>
-        <w:rPr>
-          <w:rFonts w:ascii="Consolas" w:hAnsi="Consolas"/>
-          <w:sz w:val="16"/>
-          <w:szCs w:val="16"/>
-        </w:rPr>
-      </w:pPr>
-      <w:r>
-        <w:rPr>
-          <w:rFonts w:ascii="Consolas" w:hAnsi="Consolas"/>
-          <w:sz w:val="16"/>
-          <w:szCs w:val="16"/>
-        </w:rPr>
-        <w:t>test.py:101:53 E251 unexpected spaces around keyword / parameter equals [pycodestyle]</w:t>
-      </w:r>
-    </w:p>
-    <w:p>
-      <w:pPr>
-        <w:jc w:val="left"/>
-        <w:rPr>
-          <w:rFonts w:ascii="Consolas" w:hAnsi="Consolas"/>
-          <w:sz w:val="16"/>
-          <w:szCs w:val="16"/>
-        </w:rPr>
-      </w:pPr>
-      <w:r>
-        <w:rPr>
-          <w:rFonts w:ascii="Consolas" w:hAnsi="Consolas"/>
-          <w:sz w:val="16"/>
-          <w:szCs w:val="16"/>
-        </w:rPr>
-        <w:t>test.py:106:45 E261 at least two spaces before inline comment [pycodestyle]</w:t>
-      </w:r>
-    </w:p>
-    <w:p>
-      <w:pPr>
-        <w:jc w:val="left"/>
-        <w:rPr>
-          <w:rFonts w:ascii="Consolas" w:hAnsi="Consolas"/>
-          <w:sz w:val="16"/>
-          <w:szCs w:val="16"/>
-        </w:rPr>
-      </w:pPr>
-      <w:r>
-        <w:rPr>
-          <w:rFonts w:ascii="Consolas" w:hAnsi="Consolas"/>
-          <w:sz w:val="16"/>
-          <w:szCs w:val="16"/>
-        </w:rPr>
-        <w:t>test.py:107:25 E261 at least two spaces before inline comment [pycodestyle]</w:t>
-      </w:r>
-    </w:p>
-    <w:p>
-      <w:pPr>
-        <w:jc w:val="left"/>
-        <w:rPr>
-          <w:rFonts w:ascii="Consolas" w:hAnsi="Consolas"/>
-          <w:sz w:val="16"/>
-          <w:szCs w:val="16"/>
-        </w:rPr>
-      </w:pPr>
-      <w:r>
-        <w:rPr>
-          <w:rFonts w:ascii="Consolas" w:hAnsi="Consolas"/>
-          <w:sz w:val="16"/>
-          <w:szCs w:val="16"/>
-        </w:rPr>
-        <w:t>test.py:108:45 E261 at least two spaces before inline comment [pycodestyle]</w:t>
-      </w:r>
-    </w:p>
-    <w:p>
-      <w:pPr>
-        <w:jc w:val="left"/>
-        <w:rPr>
-          <w:rFonts w:ascii="Consolas" w:hAnsi="Consolas"/>
-          <w:sz w:val="16"/>
-          <w:szCs w:val="16"/>
-        </w:rPr>
-      </w:pPr>
-      <w:r>
-        <w:rPr>
-          <w:rFonts w:ascii="Consolas" w:hAnsi="Consolas"/>
-          <w:sz w:val="16"/>
-          <w:szCs w:val="16"/>
-        </w:rPr>
-        <w:t>test.py:109:44 E261 at least two spaces before inline comment [pycodestyle]</w:t>
-      </w:r>
-    </w:p>
-    <w:p>
-      <w:pPr>
-        <w:jc w:val="left"/>
-        <w:rPr>
-          <w:rFonts w:ascii="Consolas" w:hAnsi="Consolas"/>
-          <w:sz w:val="16"/>
-          <w:szCs w:val="16"/>
-        </w:rPr>
-      </w:pPr>
-      <w:r>
-        <w:rPr>
-          <w:rFonts w:ascii="Consolas" w:hAnsi="Consolas"/>
-          <w:sz w:val="16"/>
-          <w:szCs w:val="16"/>
-        </w:rPr>
-        <w:t>test.py:110:49 E261 at least two spaces before inline comment [pycodestyle]</w:t>
-      </w:r>
-    </w:p>
-    <w:p>
-      <w:pPr>
-        <w:jc w:val="left"/>
-        <w:rPr>
-          <w:rFonts w:ascii="Consolas" w:hAnsi="Consolas"/>
-          <w:sz w:val="16"/>
-          <w:szCs w:val="16"/>
-        </w:rPr>
-      </w:pPr>
-      <w:r>
-        <w:rPr>
-          <w:rFonts w:ascii="Consolas" w:hAnsi="Consolas"/>
-          <w:sz w:val="16"/>
-          <w:szCs w:val="16"/>
-        </w:rPr>
-        <w:t>test.py:111:65 E261 at least two spaces before inline comment [pycodestyle]</w:t>
-      </w:r>
-    </w:p>
-    <w:p>
-      <w:pPr>
-        <w:jc w:val="left"/>
-        <w:rPr>
-          <w:rFonts w:ascii="Consolas" w:hAnsi="Consolas"/>
-          <w:sz w:val="16"/>
-          <w:szCs w:val="16"/>
-        </w:rPr>
-      </w:pPr>
-      <w:r>
-        <w:rPr>
-          <w:rFonts w:ascii="Consolas" w:hAnsi="Consolas"/>
-          <w:sz w:val="16"/>
-          <w:szCs w:val="16"/>
-        </w:rPr>
-        <w:t>test.py:121:5 E265 block comment should start with '# ' [pycodestyle]</w:t>
-      </w:r>
-    </w:p>
-    <w:p>
-      <w:pPr>
-        <w:jc w:val="left"/>
-        <w:rPr>
-          <w:rFonts w:ascii="Consolas" w:hAnsi="Consolas"/>
-          <w:sz w:val="16"/>
-          <w:szCs w:val="16"/>
-        </w:rPr>
-      </w:pPr>
-      <w:r>
-        <w:rPr>
-          <w:rFonts w:ascii="Consolas" w:hAnsi="Consolas"/>
-          <w:sz w:val="16"/>
-          <w:szCs w:val="16"/>
-        </w:rPr>
-        <w:t>test.py:124:36 W291 trailing whitespace [pycodestyle]</w:t>
-      </w:r>
-    </w:p>
-    <w:p>
-      <w:pPr>
-        <w:jc w:val="left"/>
-        <w:rPr>
-          <w:rFonts w:ascii="Consolas" w:hAnsi="Consolas"/>
-          <w:sz w:val="16"/>
-          <w:szCs w:val="16"/>
-        </w:rPr>
-      </w:pPr>
-      <w:r>
-        <w:rPr>
-          <w:rFonts w:ascii="Consolas" w:hAnsi="Consolas"/>
-          <w:sz w:val="16"/>
-          <w:szCs w:val="16"/>
-        </w:rPr>
-        <w:t>test.py:128:1 E305 expected 2 blank lines after class or function definition, found 1 [pycodestyle]</w:t>
-      </w:r>
-    </w:p>
-    <w:p>
-      <w:pPr>
-        <w:jc w:val="left"/>
-        <w:rPr>
-          <w:rFonts w:ascii="Consolas" w:hAnsi="Consolas"/>
-          <w:sz w:val="16"/>
-          <w:szCs w:val="16"/>
-        </w:rPr>
-      </w:pPr>
-      <w:r>
-        <w:rPr>
-          <w:rFonts w:ascii="Consolas" w:hAnsi="Consolas"/>
-          <w:sz w:val="16"/>
-          <w:szCs w:val="16"/>
-        </w:rPr>
-        <w:t>test.py:129:21 W292 no newline at end of file [pycodestyle]</w:t>
-      </w:r>
-    </w:p>
-    <w:p>
-      <w:pPr>
-        <w:jc w:val="left"/>
-        <w:rPr>
-          <w:rFonts w:ascii="Consolas" w:hAnsi="Consolas"/>
-          <w:sz w:val="16"/>
-          <w:szCs w:val="16"/>
-        </w:rPr>
-      </w:pPr>
-      <w:r>
-        <w:rPr>
-          <w:rFonts w:ascii="Consolas" w:hAnsi="Consolas"/>
-          <w:sz w:val="16"/>
-          <w:szCs w:val="16"/>
-        </w:rPr>
-        <w:t>test.py:129:20 W291 trailing whitespace [pycodestyle]</w:t>
-      </w:r>
-    </w:p>
-    <w:p>
-      <w:pPr>
-        <w:jc w:val="left"/>
-        <w:rPr>
-          <w:rFonts w:ascii="Consolas" w:hAnsi="Consolas"/>
-          <w:sz w:val="16"/>
-          <w:szCs w:val="16"/>
-        </w:rPr>
-      </w:pPr>
-    </w:p>
-    <w:p>
-      <w:pPr>
-        <w:jc w:val="left"/>
-        <w:rPr>
-          <w:rFonts w:ascii="Consolas" w:hAnsi="Consolas"/>
-          <w:sz w:val="16"/>
-          <w:szCs w:val="16"/>
-        </w:rPr>
-      </w:pPr>
-      <w:r>
-        <w:rPr>
-          <w:rFonts w:ascii="Consolas" w:hAnsi="Consolas"/>
-          <w:sz w:val="16"/>
-          <w:szCs w:val="16"/>
-        </w:rPr>
-        <w:t>tic_tac_toe.py:8:1 E302 expected 2 blank lines, found 1 [pycodestyle]</w:t>
-      </w:r>
-    </w:p>
-    <w:p>
-      <w:pPr>
-        <w:jc w:val="left"/>
-        <w:rPr>
-          <w:rFonts w:ascii="Consolas" w:hAnsi="Consolas"/>
-          <w:sz w:val="16"/>
-          <w:szCs w:val="16"/>
-        </w:rPr>
-      </w:pPr>
-      <w:r>
-        <w:rPr>
-          <w:rFonts w:ascii="Consolas" w:hAnsi="Consolas"/>
-          <w:sz w:val="16"/>
-          <w:szCs w:val="16"/>
-        </w:rPr>
-        <w:t>tic_tac_toe.py:12:24 E261 at least two spaces before inline comment [pycodestyle]</w:t>
-      </w:r>
-    </w:p>
-    <w:p>
-      <w:pPr>
-        <w:jc w:val="left"/>
-        <w:rPr>
-          <w:rFonts w:ascii="Consolas" w:hAnsi="Consolas"/>
-          <w:sz w:val="16"/>
-          <w:szCs w:val="16"/>
-        </w:rPr>
-      </w:pPr>
-      <w:r>
-        <w:rPr>
-          <w:rFonts w:ascii="Consolas" w:hAnsi="Consolas"/>
-          <w:sz w:val="16"/>
-          <w:szCs w:val="16"/>
-        </w:rPr>
-        <w:t>tic_tac_toe.py:13:68 E261 at least two spaces before inline comment [pycodestyle]</w:t>
-      </w:r>
-    </w:p>
-    <w:p>
-      <w:pPr>
-        <w:jc w:val="left"/>
-        <w:rPr>
-          <w:rFonts w:ascii="Consolas" w:hAnsi="Consolas"/>
-          <w:sz w:val="16"/>
-          <w:szCs w:val="16"/>
-        </w:rPr>
-      </w:pPr>
-      <w:r>
-        <w:rPr>
-          <w:rFonts w:ascii="Consolas" w:hAnsi="Consolas"/>
-          <w:sz w:val="16"/>
-          <w:szCs w:val="16"/>
-        </w:rPr>
-        <w:t>tic_tac_toe.py:14:47 E261 at least two spaces before inline comment [pycodestyle]</w:t>
-      </w:r>
-    </w:p>
-    <w:p>
-      <w:pPr>
-        <w:jc w:val="left"/>
-        <w:rPr>
-          <w:rFonts w:ascii="Consolas" w:hAnsi="Consolas"/>
-          <w:sz w:val="16"/>
-          <w:szCs w:val="16"/>
-        </w:rPr>
-      </w:pPr>
-      <w:r>
-        <w:rPr>
-          <w:rFonts w:ascii="Consolas" w:hAnsi="Consolas"/>
-          <w:sz w:val="16"/>
-          <w:szCs w:val="16"/>
-        </w:rPr>
-        <w:t>tic_tac_toe.py:18:47 E261 at least two spaces before inline comment [pycodestyle]</w:t>
-      </w:r>
-    </w:p>
-    <w:p>
-      <w:pPr>
-        <w:jc w:val="left"/>
-        <w:rPr>
-          <w:rFonts w:ascii="Consolas" w:hAnsi="Consolas"/>
-          <w:sz w:val="16"/>
-          <w:szCs w:val="16"/>
-        </w:rPr>
-      </w:pPr>
-      <w:r>
-        <w:rPr>
-          <w:rFonts w:ascii="Consolas" w:hAnsi="Consolas"/>
-          <w:sz w:val="16"/>
-          <w:szCs w:val="16"/>
-        </w:rPr>
-        <w:t>tic_tac_toe.py:19:33 E261 at least two spaces before inline comment [pycodestyle]</w:t>
-      </w:r>
-    </w:p>
-    <w:p>
-      <w:pPr>
-        <w:jc w:val="left"/>
-        <w:rPr>
-          <w:rFonts w:ascii="Consolas" w:hAnsi="Consolas"/>
-          <w:sz w:val="16"/>
-          <w:szCs w:val="16"/>
-        </w:rPr>
-      </w:pPr>
-      <w:r>
-        <w:rPr>
-          <w:rFonts w:ascii="Consolas" w:hAnsi="Consolas"/>
-          <w:sz w:val="16"/>
-          <w:szCs w:val="16"/>
-        </w:rPr>
-        <w:t>tic_tac_toe.py:20:52 E261 at least two spaces before inline comment [pycodestyle]</w:t>
-      </w:r>
-    </w:p>
-    <w:p>
-      <w:pPr>
-        <w:jc w:val="left"/>
-        <w:rPr>
-          <w:rFonts w:ascii="Consolas" w:hAnsi="Consolas"/>
-          <w:sz w:val="16"/>
-          <w:szCs w:val="16"/>
-        </w:rPr>
-      </w:pPr>
-      <w:r>
-        <w:rPr>
-          <w:rFonts w:ascii="Consolas" w:hAnsi="Consolas"/>
-          <w:sz w:val="16"/>
-          <w:szCs w:val="16"/>
-        </w:rPr>
-        <w:t>tic_tac_toe.py:27:29 E251 unexpected spaces around keyword / parameter equals [pycodestyle]</w:t>
-      </w:r>
-    </w:p>
-    <w:p>
-      <w:pPr>
-        <w:jc w:val="left"/>
-        <w:rPr>
-          <w:rFonts w:ascii="Consolas" w:hAnsi="Consolas"/>
-          <w:sz w:val="16"/>
-          <w:szCs w:val="16"/>
-        </w:rPr>
-      </w:pPr>
-      <w:r>
-        <w:rPr>
-          <w:rFonts w:ascii="Consolas" w:hAnsi="Consolas"/>
-          <w:sz w:val="16"/>
-          <w:szCs w:val="16"/>
-        </w:rPr>
-        <w:t>tic_tac_toe.py:29:46 E251 unexpected spaces around keyword / parameter equals [pycodestyle]</w:t>
-      </w:r>
-    </w:p>
-    <w:p>
-      <w:pPr>
-        <w:jc w:val="left"/>
-        <w:rPr>
-          <w:rFonts w:ascii="Consolas" w:hAnsi="Consolas"/>
-          <w:sz w:val="16"/>
-          <w:szCs w:val="16"/>
-        </w:rPr>
-      </w:pPr>
-      <w:r>
-        <w:rPr>
-          <w:rFonts w:ascii="Consolas" w:hAnsi="Consolas"/>
-          <w:sz w:val="16"/>
-          <w:szCs w:val="16"/>
-        </w:rPr>
-        <w:t>tic_tac_toe.py:36:24 E261 at least two spaces before inline comment [pycodestyle]</w:t>
-      </w:r>
-    </w:p>
-    <w:p>
-      <w:pPr>
-        <w:jc w:val="left"/>
-        <w:rPr>
-          <w:rFonts w:ascii="Consolas" w:hAnsi="Consolas"/>
-          <w:sz w:val="16"/>
-          <w:szCs w:val="16"/>
-        </w:rPr>
-      </w:pPr>
-      <w:r>
-        <w:rPr>
-          <w:rFonts w:ascii="Consolas" w:hAnsi="Consolas"/>
-          <w:sz w:val="16"/>
-          <w:szCs w:val="16"/>
-        </w:rPr>
-        <w:t>tic_tac_toe.py:40:21 E261 at least two spaces before inline comment [pycodestyle]</w:t>
-      </w:r>
-    </w:p>
-    <w:p>
-      <w:pPr>
-        <w:jc w:val="left"/>
-        <w:rPr>
-          <w:rFonts w:ascii="Consolas" w:hAnsi="Consolas"/>
-          <w:sz w:val="16"/>
-          <w:szCs w:val="16"/>
-        </w:rPr>
-      </w:pPr>
-      <w:r>
-        <w:rPr>
-          <w:rFonts w:ascii="Consolas" w:hAnsi="Consolas"/>
-          <w:sz w:val="16"/>
-          <w:szCs w:val="16"/>
-        </w:rPr>
-        <w:t>tic_tac_toe.py:41:40 E261 at least two spaces before inline comment [pycodestyle]</w:t>
-      </w:r>
-    </w:p>
-    <w:p>
-      <w:pPr>
-        <w:jc w:val="left"/>
-        <w:rPr>
-          <w:rFonts w:ascii="Consolas" w:hAnsi="Consolas"/>
-          <w:sz w:val="16"/>
-          <w:szCs w:val="16"/>
-        </w:rPr>
-      </w:pPr>
-      <w:r>
-        <w:rPr>
-          <w:rFonts w:ascii="Consolas" w:hAnsi="Consolas"/>
-          <w:sz w:val="16"/>
-          <w:szCs w:val="16"/>
-        </w:rPr>
-        <w:t>tic_tac_toe.py:42:71 E261 at least two spaces before inline comment [pycodestyle]</w:t>
-      </w:r>
-    </w:p>
-    <w:p>
-      <w:pPr>
-        <w:jc w:val="left"/>
-        <w:rPr>
-          <w:rFonts w:ascii="Consolas" w:hAnsi="Consolas"/>
-          <w:sz w:val="16"/>
-          <w:szCs w:val="16"/>
-        </w:rPr>
-      </w:pPr>
-      <w:r>
-        <w:rPr>
-          <w:rFonts w:ascii="Consolas" w:hAnsi="Consolas"/>
-          <w:sz w:val="16"/>
-          <w:szCs w:val="16"/>
-        </w:rPr>
-        <w:t>tic_tac_toe.py:43:26 E261 at least two spaces before inline comment [pycodestyle]</w:t>
-      </w:r>
-    </w:p>
-    <w:p>
-      <w:pPr>
-        <w:jc w:val="left"/>
-        <w:rPr>
-          <w:rFonts w:ascii="Consolas" w:hAnsi="Consolas"/>
-          <w:sz w:val="16"/>
-          <w:szCs w:val="16"/>
-        </w:rPr>
-      </w:pPr>
-      <w:r>
-        <w:rPr>
-          <w:rFonts w:ascii="Consolas" w:hAnsi="Consolas"/>
-          <w:sz w:val="16"/>
-          <w:szCs w:val="16"/>
-        </w:rPr>
-        <w:t>tic_tac_toe.py:44:30 E261 at least two spaces before inline comment [pycodestyle]</w:t>
-      </w:r>
-    </w:p>
-    <w:p>
-      <w:pPr>
-        <w:jc w:val="left"/>
-        <w:rPr>
-          <w:rFonts w:ascii="Consolas" w:hAnsi="Consolas"/>
-          <w:sz w:val="16"/>
-          <w:szCs w:val="16"/>
-        </w:rPr>
-      </w:pPr>
-      <w:r>
-        <w:rPr>
-          <w:rFonts w:ascii="Consolas" w:hAnsi="Consolas"/>
-          <w:sz w:val="16"/>
-          <w:szCs w:val="16"/>
-        </w:rPr>
-        <w:t>tic_tac_toe.py:45:26 E261 at least two spaces before inline comment [pycodestyle]</w:t>
-      </w:r>
-    </w:p>
-    <w:p>
-      <w:pPr>
-        <w:jc w:val="left"/>
-        <w:rPr>
-          <w:rFonts w:ascii="Consolas" w:hAnsi="Consolas"/>
-          <w:sz w:val="16"/>
-          <w:szCs w:val="16"/>
-        </w:rPr>
-      </w:pPr>
-      <w:r>
-        <w:rPr>
-          <w:rFonts w:ascii="Consolas" w:hAnsi="Consolas"/>
-          <w:sz w:val="16"/>
-          <w:szCs w:val="16"/>
-        </w:rPr>
-        <w:t>tic_tac_toe.py:47:30 E261 at least two spaces before inline comment [pycodestyle]</w:t>
-      </w:r>
-    </w:p>
-    <w:p>
-      <w:pPr>
-        <w:jc w:val="left"/>
-        <w:rPr>
-          <w:rFonts w:ascii="Consolas" w:hAnsi="Consolas"/>
-          <w:sz w:val="16"/>
-          <w:szCs w:val="16"/>
-        </w:rPr>
-      </w:pPr>
-      <w:r>
-        <w:rPr>
-          <w:rFonts w:ascii="Consolas" w:hAnsi="Consolas"/>
-          <w:sz w:val="16"/>
-          <w:szCs w:val="16"/>
-        </w:rPr>
-        <w:t>tic_tac_toe.py:49:48 E261 at least two spaces before inline comment [pycodestyle]</w:t>
-      </w:r>
-    </w:p>
-    <w:p>
-      <w:pPr>
-        <w:jc w:val="left"/>
-        <w:rPr>
-          <w:rFonts w:ascii="Consolas" w:hAnsi="Consolas"/>
-          <w:sz w:val="16"/>
-          <w:szCs w:val="16"/>
-        </w:rPr>
-      </w:pPr>
-      <w:r>
-        <w:rPr>
-          <w:rFonts w:ascii="Consolas" w:hAnsi="Consolas"/>
-          <w:sz w:val="16"/>
-          <w:szCs w:val="16"/>
-        </w:rPr>
-        <w:t>tic_tac_toe.py:50:32 E261 at least two spaces before inline comment [pycodestyle]</w:t>
-      </w:r>
-    </w:p>
-    <w:p>
-      <w:pPr>
-        <w:jc w:val="left"/>
-        <w:rPr>
-          <w:rFonts w:ascii="Consolas" w:hAnsi="Consolas"/>
-          <w:sz w:val="16"/>
-          <w:szCs w:val="16"/>
-        </w:rPr>
-      </w:pPr>
-      <w:r>
-        <w:rPr>
-          <w:rFonts w:ascii="Consolas" w:hAnsi="Consolas"/>
-          <w:sz w:val="16"/>
-          <w:szCs w:val="16"/>
-        </w:rPr>
-        <w:t>tic_tac_toe.py:52:25 E261 at least two spaces before inline comment [pycodestyle]</w:t>
-      </w:r>
-    </w:p>
-    <w:p>
-      <w:pPr>
-        <w:jc w:val="left"/>
-        <w:rPr>
-          <w:rFonts w:ascii="Consolas" w:hAnsi="Consolas"/>
-          <w:sz w:val="16"/>
-          <w:szCs w:val="16"/>
-        </w:rPr>
-      </w:pPr>
-      <w:r>
-        <w:rPr>
-          <w:rFonts w:ascii="Consolas" w:hAnsi="Consolas"/>
-          <w:sz w:val="16"/>
-          <w:szCs w:val="16"/>
-        </w:rPr>
-        <w:t>tic_tac_toe.py:54:36 E261 at least two spaces before inline comment [pycodestyle]</w:t>
-      </w:r>
-    </w:p>
-    <w:p>
-      <w:pPr>
-        <w:jc w:val="left"/>
-        <w:rPr>
-          <w:rFonts w:ascii="Consolas" w:hAnsi="Consolas"/>
-          <w:sz w:val="16"/>
-          <w:szCs w:val="16"/>
-        </w:rPr>
-      </w:pPr>
-      <w:r>
-        <w:rPr>
-          <w:rFonts w:ascii="Consolas" w:hAnsi="Consolas"/>
-          <w:sz w:val="16"/>
-          <w:szCs w:val="16"/>
-        </w:rPr>
-        <w:t>tic_tac_toe.py:57:5 E303 too many blank lines (2) [pycodestyle]</w:t>
-      </w:r>
-    </w:p>
-    <w:p>
-      <w:pPr>
-        <w:jc w:val="left"/>
-        <w:rPr>
-          <w:rFonts w:ascii="Consolas" w:hAnsi="Consolas"/>
-          <w:sz w:val="16"/>
-          <w:szCs w:val="16"/>
-        </w:rPr>
-      </w:pPr>
-      <w:r>
-        <w:rPr>
-          <w:rFonts w:ascii="Consolas" w:hAnsi="Consolas"/>
-          <w:sz w:val="16"/>
-          <w:szCs w:val="16"/>
-        </w:rPr>
-        <w:t>tic_tac_toe.py:59:101 E501 line too long (101 &gt; 100 characters) [pycodestyle]</w:t>
-      </w:r>
-    </w:p>
-    <w:p>
-      <w:pPr>
-        <w:jc w:val="left"/>
-        <w:rPr>
-          <w:rFonts w:ascii="Consolas" w:hAnsi="Consolas"/>
-          <w:sz w:val="16"/>
-          <w:szCs w:val="16"/>
-        </w:rPr>
-      </w:pPr>
-      <w:r>
-        <w:rPr>
-          <w:rFonts w:ascii="Consolas" w:hAnsi="Consolas"/>
-          <w:sz w:val="16"/>
-          <w:szCs w:val="16"/>
-        </w:rPr>
-        <w:t>tic_tac_toe.py:60:47 E261 at least two spaces before inline comment [pycodestyle]</w:t>
-      </w:r>
-    </w:p>
-    <w:p>
-      <w:pPr>
-        <w:jc w:val="left"/>
-        <w:rPr>
-          <w:rFonts w:ascii="Consolas" w:hAnsi="Consolas"/>
-          <w:sz w:val="16"/>
-          <w:szCs w:val="16"/>
-        </w:rPr>
-      </w:pPr>
-      <w:r>
-        <w:rPr>
-          <w:rFonts w:ascii="Consolas" w:hAnsi="Consolas"/>
-          <w:sz w:val="16"/>
-          <w:szCs w:val="16"/>
-        </w:rPr>
-        <w:t>tic_tac_toe.py:61:20 E261 at least two spaces before inline comment [pycodestyle]</w:t>
-      </w:r>
-    </w:p>
-    <w:p>
-      <w:pPr>
-        <w:jc w:val="left"/>
-        <w:rPr>
-          <w:rFonts w:ascii="Consolas" w:hAnsi="Consolas"/>
-          <w:sz w:val="16"/>
-          <w:szCs w:val="16"/>
-        </w:rPr>
-      </w:pPr>
-      <w:r>
-        <w:rPr>
-          <w:rFonts w:ascii="Consolas" w:hAnsi="Consolas"/>
-          <w:sz w:val="16"/>
-          <w:szCs w:val="16"/>
-        </w:rPr>
-        <w:t>tic_tac_toe.py:65:40 E261 at least two spaces before inline comment [pycodestyle]</w:t>
-      </w:r>
-    </w:p>
-    <w:p>
-      <w:pPr>
-        <w:jc w:val="left"/>
-        <w:rPr>
-          <w:rFonts w:ascii="Consolas" w:hAnsi="Consolas"/>
-          <w:sz w:val="16"/>
-          <w:szCs w:val="16"/>
-        </w:rPr>
-      </w:pPr>
-      <w:r>
-        <w:rPr>
-          <w:rFonts w:ascii="Consolas" w:hAnsi="Consolas"/>
-          <w:sz w:val="16"/>
-          <w:szCs w:val="16"/>
-        </w:rPr>
-        <w:t>tic_tac_toe.py:66:20 E261 at least two spaces before inline comment [pycodestyle]</w:t>
-      </w:r>
-    </w:p>
-    <w:p>
-      <w:pPr>
-        <w:jc w:val="left"/>
-        <w:rPr>
-          <w:rFonts w:ascii="Consolas" w:hAnsi="Consolas"/>
-          <w:sz w:val="16"/>
-          <w:szCs w:val="16"/>
-        </w:rPr>
-      </w:pPr>
-      <w:r>
-        <w:rPr>
-          <w:rFonts w:ascii="Consolas" w:hAnsi="Consolas"/>
-          <w:sz w:val="16"/>
-          <w:szCs w:val="16"/>
-        </w:rPr>
-        <w:t>tic_tac_toe.py:67:46 E261 at least two spaces before inline comment [pycodestyle]</w:t>
-      </w:r>
-    </w:p>
-    <w:p>
-      <w:pPr>
-        <w:jc w:val="left"/>
-        <w:rPr>
-          <w:rFonts w:ascii="Consolas" w:hAnsi="Consolas"/>
-          <w:sz w:val="16"/>
-          <w:szCs w:val="16"/>
-        </w:rPr>
-      </w:pPr>
-      <w:r>
-        <w:rPr>
-          <w:rFonts w:ascii="Consolas" w:hAnsi="Consolas"/>
-          <w:sz w:val="16"/>
-          <w:szCs w:val="16"/>
-        </w:rPr>
-        <w:t>tic_tac_toe.py:68:22 E261 at least two spaces before inline comment [pycodestyle]</w:t>
-      </w:r>
-    </w:p>
-    <w:p>
-      <w:pPr>
-        <w:jc w:val="left"/>
-        <w:rPr>
-          <w:rFonts w:ascii="Consolas" w:hAnsi="Consolas"/>
-          <w:sz w:val="16"/>
-          <w:szCs w:val="16"/>
-        </w:rPr>
-      </w:pPr>
-      <w:r>
-        <w:rPr>
-          <w:rFonts w:ascii="Consolas" w:hAnsi="Consolas"/>
-          <w:sz w:val="16"/>
-          <w:szCs w:val="16"/>
-        </w:rPr>
-        <w:t>tic_tac_toe.py:72:28 E261 at least two spaces before inline comment [pycodestyle]</w:t>
-      </w:r>
-    </w:p>
-    <w:p>
-      <w:pPr>
-        <w:jc w:val="left"/>
-        <w:rPr>
-          <w:rFonts w:ascii="Consolas" w:hAnsi="Consolas"/>
-          <w:sz w:val="16"/>
-          <w:szCs w:val="16"/>
-        </w:rPr>
-      </w:pPr>
-      <w:r>
-        <w:rPr>
-          <w:rFonts w:ascii="Consolas" w:hAnsi="Consolas"/>
-          <w:sz w:val="16"/>
-          <w:szCs w:val="16"/>
-        </w:rPr>
-        <w:t>tic_tac_toe.py:73:31 E261 at least two spaces before inline comment [pycodestyle]</w:t>
-      </w:r>
-    </w:p>
-    <w:p>
-      <w:pPr>
-        <w:jc w:val="left"/>
-        <w:rPr>
-          <w:rFonts w:ascii="Consolas" w:hAnsi="Consolas"/>
-          <w:sz w:val="16"/>
-          <w:szCs w:val="16"/>
-        </w:rPr>
-      </w:pPr>
-      <w:r>
-        <w:rPr>
-          <w:rFonts w:ascii="Consolas" w:hAnsi="Consolas"/>
-          <w:sz w:val="16"/>
-          <w:szCs w:val="16"/>
-        </w:rPr>
-        <w:t>tic_tac_toe.py:74:31 E261 at least two spaces before inline comment [pycodestyle]</w:t>
-      </w:r>
-    </w:p>
-    <w:p>
-      <w:pPr>
-        <w:jc w:val="left"/>
-        <w:rPr>
-          <w:rFonts w:ascii="Consolas" w:hAnsi="Consolas"/>
-          <w:sz w:val="16"/>
-          <w:szCs w:val="16"/>
-        </w:rPr>
-      </w:pPr>
-      <w:r>
-        <w:rPr>
-          <w:rFonts w:ascii="Consolas" w:hAnsi="Consolas"/>
-          <w:sz w:val="16"/>
-          <w:szCs w:val="16"/>
-        </w:rPr>
-        <w:t>tic_tac_toe.py:75:42 E261 at least two spaces before inline comment [pycodestyle]</w:t>
-      </w:r>
-    </w:p>
-    <w:p>
-      <w:pPr>
-        <w:jc w:val="left"/>
-        <w:rPr>
-          <w:rFonts w:ascii="Consolas" w:hAnsi="Consolas"/>
-          <w:sz w:val="16"/>
-          <w:szCs w:val="16"/>
-        </w:rPr>
-      </w:pPr>
-      <w:r>
-        <w:rPr>
-          <w:rFonts w:ascii="Consolas" w:hAnsi="Consolas"/>
-          <w:sz w:val="16"/>
-          <w:szCs w:val="16"/>
-        </w:rPr>
-        <w:t>tic_tac_toe.py:76:50 E261 at least two spaces before inline comment [pycodestyle]</w:t>
-      </w:r>
-    </w:p>
-    <w:p>
-      <w:pPr>
-        <w:jc w:val="left"/>
-        <w:rPr>
-          <w:rFonts w:ascii="Consolas" w:hAnsi="Consolas"/>
-          <w:sz w:val="16"/>
-          <w:szCs w:val="16"/>
-        </w:rPr>
-      </w:pPr>
-      <w:r>
-        <w:rPr>
-          <w:rFonts w:ascii="Consolas" w:hAnsi="Consolas"/>
-          <w:sz w:val="16"/>
-          <w:szCs w:val="16"/>
-        </w:rPr>
-        <w:t>tic_tac_toe.py:77:45 E261 at least two spaces before inline comment [pycodestyle]</w:t>
-      </w:r>
-    </w:p>
-    <w:p>
-      <w:pPr>
-        <w:jc w:val="left"/>
-        <w:rPr>
-          <w:rFonts w:ascii="Consolas" w:hAnsi="Consolas"/>
-          <w:sz w:val="16"/>
-          <w:szCs w:val="16"/>
-        </w:rPr>
-      </w:pPr>
-      <w:r>
-        <w:rPr>
-          <w:rFonts w:ascii="Consolas" w:hAnsi="Consolas"/>
-          <w:sz w:val="16"/>
-          <w:szCs w:val="16"/>
-        </w:rPr>
-        <w:t>tic_tac_toe.py:78:20 E261 at least two spaces before inline comment [pycodestyle]</w:t>
-      </w:r>
-    </w:p>
-    <w:p>
-      <w:pPr>
-        <w:jc w:val="left"/>
-        <w:rPr>
-          <w:rFonts w:ascii="Consolas" w:hAnsi="Consolas"/>
-          <w:sz w:val="16"/>
-          <w:szCs w:val="16"/>
-        </w:rPr>
-      </w:pPr>
-      <w:r>
-        <w:rPr>
-          <w:rFonts w:ascii="Consolas" w:hAnsi="Consolas"/>
-          <w:sz w:val="16"/>
-          <w:szCs w:val="16"/>
-        </w:rPr>
-        <w:t>tic_tac_toe.py:82:38 E261 at least two spaces before inline comment [pycodestyle]</w:t>
-      </w:r>
-    </w:p>
-    <w:p>
-      <w:pPr>
-        <w:jc w:val="left"/>
-        <w:rPr>
-          <w:rFonts w:ascii="Consolas" w:hAnsi="Consolas"/>
-          <w:sz w:val="16"/>
-          <w:szCs w:val="16"/>
-        </w:rPr>
-      </w:pPr>
-      <w:r>
-        <w:rPr>
-          <w:rFonts w:ascii="Consolas" w:hAnsi="Consolas"/>
-          <w:sz w:val="16"/>
-          <w:szCs w:val="16"/>
-        </w:rPr>
-        <w:t>tic_tac_toe.py:86:20 E261 at least two spaces before inline comment [pycodestyle]</w:t>
-      </w:r>
-    </w:p>
-    <w:p>
-      <w:pPr>
-        <w:jc w:val="left"/>
-        <w:rPr>
-          <w:rFonts w:ascii="Consolas" w:hAnsi="Consolas"/>
-          <w:sz w:val="16"/>
-          <w:szCs w:val="16"/>
-        </w:rPr>
-      </w:pPr>
-      <w:r>
-        <w:rPr>
-          <w:rFonts w:ascii="Consolas" w:hAnsi="Consolas"/>
-          <w:sz w:val="16"/>
-          <w:szCs w:val="16"/>
-        </w:rPr>
-        <w:t>tic_tac_toe.py:87:17 E261 at least two spaces before inline comment [pycodestyle]</w:t>
-      </w:r>
-    </w:p>
-    <w:p>
-      <w:pPr>
-        <w:jc w:val="left"/>
-        <w:rPr>
-          <w:rFonts w:ascii="Consolas" w:hAnsi="Consolas"/>
-          <w:sz w:val="16"/>
-          <w:szCs w:val="16"/>
-        </w:rPr>
-      </w:pPr>
-      <w:r>
-        <w:rPr>
-          <w:rFonts w:ascii="Consolas" w:hAnsi="Consolas"/>
-          <w:sz w:val="16"/>
-          <w:szCs w:val="16"/>
-        </w:rPr>
         <w:t>tic_tac_toe.py:88:49 E261 at least two spaces before inline comment [pycodestyle]</w:t>
       </w:r>
     </w:p>
@@ -24651,7 +24983,6 @@
           <w:sz w:val="16"/>
           <w:szCs w:val="16"/>
         </w:rPr>
-        <w:lastRenderedPageBreak/>
         <w:t>tic_tac_toe.py:90:38 E261 at least two spaces before inline comment [pycodestyle]</w:t>
       </w:r>
     </w:p>
@@ -25403,8 +25734,31 @@
         <w:t>ttt_menus.py:52:46 W292 no newline at end of file [pycodestyle]</w:t>
       </w:r>
     </w:p>
+    <w:p>
+      <w:pPr>
+        <w:pBdr>
+          <w:bottom w:val="single" w:sz="6" w:space="1" w:color="auto"/>
+        </w:pBdr>
+        <w:jc w:val="left"/>
+        <w:rPr>
+          <w:rFonts w:ascii="Consolas" w:hAnsi="Consolas"/>
+          <w:sz w:val="16"/>
+          <w:szCs w:val="16"/>
+        </w:rPr>
+      </w:pPr>
+    </w:p>
+    <w:p>
+      <w:pPr>
+        <w:jc w:val="left"/>
+        <w:rPr>
+          <w:rFonts w:ascii="Consolas" w:hAnsi="Consolas"/>
+          <w:sz w:val="16"/>
+          <w:szCs w:val="16"/>
+        </w:rPr>
+      </w:pPr>
+    </w:p>
     <w:sectPr>
-      <w:headerReference w:type="default" r:id="rId42"/>
+      <w:headerReference w:type="default" r:id="rId28"/>
       <w:pgSz w:w="12240" w:h="15840" w:code="1"/>
       <w:pgMar w:top="1440" w:right="1440" w:bottom="1440" w:left="1440" w:header="720" w:footer="720" w:gutter="0"/>
       <w:cols w:space="720"/>
@@ -26139,6 +26493,18 @@
       <w:contextualSpacing/>
     </w:pPr>
   </w:style>
+  <w:style w:type="character" w:styleId="FollowedHyperlink">
+    <w:name w:val="FollowedHyperlink"/>
+    <w:basedOn w:val="DefaultParagraphFont"/>
+    <w:uiPriority w:val="99"/>
+    <w:semiHidden/>
+    <w:unhideWhenUsed/>
+    <w:rsid w:val="00E469CE"/>
+    <w:rPr>
+      <w:color w:val="954F72" w:themeColor="followedHyperlink"/>
+      <w:u w:val="single"/>
+    </w:rPr>
+  </w:style>
 </w:styles>
 </file>
 

</xml_diff>